<commit_message>
Adding updated Project 5 files
</commit_message>
<xml_diff>
--- a/Project_5/Final_Project.docx
+++ b/Project_5/Final_Project.docx
@@ -36,7 +36,7 @@
         <w:pStyle w:val="Heading2"/>
       </w:pPr>
       <w:r>
-        <w:t>July 18</w:t>
+        <w:t>August 1</w:t>
       </w:r>
       <w:r>
         <w:t>, 2016</w:t>
@@ -583,7 +583,14 @@
           <w:rFonts w:eastAsia="Times New Roman" w:cs="Arial"/>
           <w:color w:val="000000"/>
         </w:rPr>
-        <w:t>5 different test training splits (stratified so that I had a similar number of POIs in each testing and training split) on which to train and test my chosen algorithms.</w:t>
+        <w:t>10</w:t>
+      </w:r>
+      <w:r>
+        <w:rPr>
+          <w:rFonts w:eastAsia="Times New Roman" w:cs="Arial"/>
+          <w:color w:val="000000"/>
+        </w:rPr>
+        <w:t xml:space="preserve"> different test training splits (stratified so that I had a similar number of POIs in each testing and training split) on which to train and test my chosen algorithms.</w:t>
       </w:r>
     </w:p>
     <w:p>
@@ -683,7 +690,21 @@
           <w:rFonts w:eastAsia="Times New Roman" w:cs="Arial"/>
           <w:color w:val="000000"/>
         </w:rPr>
-        <w:t xml:space="preserve"> classifier (the best performer) had a precision of 0.301 - that is 30.1% of people it identified as a POI were actually POIs.</w:t>
+        <w:t xml:space="preserve"> classifier (the best per</w:t>
+      </w:r>
+      <w:r>
+        <w:rPr>
+          <w:rFonts w:eastAsia="Times New Roman" w:cs="Arial"/>
+          <w:color w:val="000000"/>
+        </w:rPr>
+        <w:t>former) had a precision of 0.326 - that is 32.6</w:t>
+      </w:r>
+      <w:r>
+        <w:rPr>
+          <w:rFonts w:eastAsia="Times New Roman" w:cs="Arial"/>
+          <w:color w:val="000000"/>
+        </w:rPr>
+        <w:t>% of people it identified as a POI were actually POIs.</w:t>
       </w:r>
     </w:p>
     <w:p>
@@ -715,7 +736,51 @@
           <w:rFonts w:eastAsia="Times New Roman" w:cs="Arial"/>
           <w:color w:val="000000"/>
         </w:rPr>
-        <w:t xml:space="preserve"> classifier had a recall of 0.346 - that it correctly identified 34.6% of true POIs as being POIs.</w:t>
+        <w:t xml:space="preserve"> </w:t>
+      </w:r>
+      <w:r>
+        <w:rPr>
+          <w:rFonts w:eastAsia="Times New Roman" w:cs="Arial"/>
+          <w:color w:val="000000"/>
+        </w:rPr>
+        <w:t>classifier had a recall of 0.321</w:t>
+      </w:r>
+      <w:r>
+        <w:rPr>
+          <w:rFonts w:eastAsia="Times New Roman" w:cs="Arial"/>
+          <w:color w:val="000000"/>
+        </w:rPr>
+        <w:t xml:space="preserve"> - t</w:t>
+      </w:r>
+      <w:r>
+        <w:rPr>
+          <w:rFonts w:eastAsia="Times New Roman" w:cs="Arial"/>
+          <w:color w:val="000000"/>
+        </w:rPr>
+        <w:t>hat it correctly identified 32.1</w:t>
+      </w:r>
+      <w:r>
+        <w:rPr>
+          <w:rFonts w:eastAsia="Times New Roman" w:cs="Arial"/>
+          <w:color w:val="000000"/>
+        </w:rPr>
+        <w:t>% of true POIs as being POIs.</w:t>
+      </w:r>
+    </w:p>
+    <w:p>
+      <w:pPr>
+        <w:spacing w:before="100" w:beforeAutospacing="1" w:after="100" w:afterAutospacing="1" w:line="240" w:lineRule="auto"/>
+        <w:rPr>
+          <w:rFonts w:eastAsia="Times New Roman" w:cs="Arial"/>
+          <w:color w:val="000000"/>
+        </w:rPr>
+      </w:pPr>
+      <w:r>
+        <w:rPr>
+          <w:rFonts w:eastAsia="Times New Roman" w:cs="Arial"/>
+          <w:color w:val="000000"/>
+        </w:rPr>
+        <w:t>Finally, F1 score is defined as (2 * Precision * Recall) / (Precision + Recall). Given that Precision and recall were nearly identical, it should come as no surprise that he F1 score was extremely similar at 0.324.</w:t>
       </w:r>
     </w:p>
     <w:p/>

</xml_diff>

<commit_message>
Updated questions and IPython notebook in response to reviewer feedback
</commit_message>
<xml_diff>
--- a/Project_5/Final_Project.docx
+++ b/Project_5/Final_Project.docx
@@ -200,41 +200,772 @@
     </w:p>
     <w:p>
       <w:pPr>
-        <w:spacing w:before="100" w:beforeAutospacing="1" w:after="100" w:afterAutospacing="1" w:line="240" w:lineRule="auto"/>
-        <w:rPr>
-          <w:rFonts w:eastAsia="Times New Roman" w:cs="Arial"/>
-          <w:color w:val="000000"/>
-        </w:rPr>
-      </w:pPr>
-      <w:r>
-        <w:rPr>
-          <w:rFonts w:eastAsia="Times New Roman" w:cs="Arial"/>
-          <w:color w:val="000000"/>
+        <w:pStyle w:val="HTMLPreformatted"/>
+        <w:shd w:val="clear" w:color="auto" w:fill="FFFFFF"/>
+        <w:wordWrap w:val="0"/>
+        <w:spacing w:line="285" w:lineRule="atLeast"/>
+        <w:textAlignment w:val="baseline"/>
+        <w:rPr>
+          <w:rFonts w:asciiTheme="minorHAnsi" w:hAnsiTheme="minorHAnsi"/>
+          <w:color w:val="000000"/>
+          <w:sz w:val="22"/>
+          <w:szCs w:val="22"/>
+          <w:shd w:val="clear" w:color="auto" w:fill="FFFFFF"/>
+        </w:rPr>
+      </w:pPr>
+      <w:r>
+        <w:rPr>
+          <w:rFonts w:asciiTheme="minorHAnsi" w:hAnsiTheme="minorHAnsi" w:cs="Arial"/>
+          <w:color w:val="000000"/>
+          <w:sz w:val="22"/>
+          <w:szCs w:val="22"/>
+        </w:rPr>
+        <w:t xml:space="preserve">I ended up creating three new features for the emails sent and received. </w:t>
+      </w:r>
+      <w:r>
+        <w:t xml:space="preserve"> </w:t>
+      </w:r>
+      <w:r>
+        <w:rPr>
+          <w:rFonts w:asciiTheme="minorHAnsi" w:hAnsiTheme="minorHAnsi"/>
+          <w:color w:val="000000"/>
+          <w:sz w:val="22"/>
+          <w:szCs w:val="22"/>
+          <w:shd w:val="clear" w:color="auto" w:fill="FFFFFF"/>
+        </w:rPr>
+        <w:t xml:space="preserve">The variation in email volume is huge </w:t>
+      </w:r>
+      <w:r>
+        <w:rPr>
+          <w:rFonts w:asciiTheme="minorHAnsi" w:hAnsiTheme="minorHAnsi"/>
+          <w:color w:val="000000"/>
+          <w:sz w:val="22"/>
+          <w:szCs w:val="22"/>
+          <w:shd w:val="clear" w:color="auto" w:fill="FFFFFF"/>
+        </w:rPr>
+        <w:t>so some sort of correction needed</w:t>
+      </w:r>
+      <w:r>
+        <w:rPr>
+          <w:rFonts w:asciiTheme="minorHAnsi" w:hAnsiTheme="minorHAnsi"/>
+          <w:color w:val="000000"/>
+          <w:sz w:val="22"/>
+          <w:szCs w:val="22"/>
+          <w:shd w:val="clear" w:color="auto" w:fill="FFFFFF"/>
+        </w:rPr>
+        <w:t xml:space="preserve"> to be made to account for it. A simple way to control for volume is to make the feature of interest the ratio of emails that a person sent or received from a POI. This way a high volume </w:t>
+      </w:r>
+      <w:proofErr w:type="spellStart"/>
+      <w:r>
+        <w:rPr>
+          <w:rFonts w:asciiTheme="minorHAnsi" w:hAnsiTheme="minorHAnsi"/>
+          <w:color w:val="000000"/>
+          <w:sz w:val="22"/>
+          <w:szCs w:val="22"/>
+          <w:shd w:val="clear" w:color="auto" w:fill="FFFFFF"/>
+        </w:rPr>
+        <w:t>emailer</w:t>
+      </w:r>
+      <w:proofErr w:type="spellEnd"/>
+      <w:r>
+        <w:rPr>
+          <w:rFonts w:asciiTheme="minorHAnsi" w:hAnsiTheme="minorHAnsi"/>
+          <w:color w:val="000000"/>
+          <w:sz w:val="22"/>
+          <w:szCs w:val="22"/>
+          <w:shd w:val="clear" w:color="auto" w:fill="FFFFFF"/>
+        </w:rPr>
+        <w:t xml:space="preserve"> will have to send/receive a lot of emails to POIs to stand out while a low volume </w:t>
+      </w:r>
+      <w:proofErr w:type="spellStart"/>
+      <w:r>
+        <w:rPr>
+          <w:rFonts w:asciiTheme="minorHAnsi" w:hAnsiTheme="minorHAnsi"/>
+          <w:color w:val="000000"/>
+          <w:sz w:val="22"/>
+          <w:szCs w:val="22"/>
+          <w:shd w:val="clear" w:color="auto" w:fill="FFFFFF"/>
+        </w:rPr>
+        <w:t>emailer</w:t>
+      </w:r>
+      <w:proofErr w:type="spellEnd"/>
+      <w:r>
+        <w:rPr>
+          <w:rFonts w:asciiTheme="minorHAnsi" w:hAnsiTheme="minorHAnsi"/>
+          <w:color w:val="000000"/>
+          <w:sz w:val="22"/>
+          <w:szCs w:val="22"/>
+          <w:shd w:val="clear" w:color="auto" w:fill="FFFFFF"/>
+        </w:rPr>
+        <w:t xml:space="preserve"> who sent/received emails mostly to POIs will also stand out. To control for the potential confounder of email volume, I create</w:t>
+      </w:r>
+      <w:r>
+        <w:rPr>
+          <w:rFonts w:asciiTheme="minorHAnsi" w:hAnsiTheme="minorHAnsi"/>
+          <w:color w:val="000000"/>
+          <w:sz w:val="22"/>
+          <w:szCs w:val="22"/>
+          <w:shd w:val="clear" w:color="auto" w:fill="FFFFFF"/>
+        </w:rPr>
+        <w:t>d</w:t>
+      </w:r>
+      <w:r>
+        <w:rPr>
+          <w:rFonts w:asciiTheme="minorHAnsi" w:hAnsiTheme="minorHAnsi"/>
+          <w:color w:val="000000"/>
+          <w:sz w:val="22"/>
+          <w:szCs w:val="22"/>
+          <w:shd w:val="clear" w:color="auto" w:fill="FFFFFF"/>
+        </w:rPr>
+        <w:t xml:space="preserve"> three new features: </w:t>
+      </w:r>
+      <w:proofErr w:type="spellStart"/>
+      <w:r>
+        <w:rPr>
+          <w:rFonts w:asciiTheme="minorHAnsi" w:hAnsiTheme="minorHAnsi"/>
+          <w:color w:val="000000"/>
+          <w:sz w:val="22"/>
+          <w:szCs w:val="22"/>
+          <w:shd w:val="clear" w:color="auto" w:fill="FFFFFF"/>
+        </w:rPr>
+        <w:t>poi_ratio</w:t>
+      </w:r>
+      <w:proofErr w:type="spellEnd"/>
+      <w:r>
+        <w:rPr>
+          <w:rFonts w:asciiTheme="minorHAnsi" w:hAnsiTheme="minorHAnsi"/>
+          <w:color w:val="000000"/>
+          <w:sz w:val="22"/>
+          <w:szCs w:val="22"/>
+          <w:shd w:val="clear" w:color="auto" w:fill="FFFFFF"/>
+        </w:rPr>
+        <w:t xml:space="preserve"> (ratio of emails from and to POIs/emails sent and received), </w:t>
+      </w:r>
+      <w:proofErr w:type="spellStart"/>
+      <w:r>
+        <w:rPr>
+          <w:rFonts w:asciiTheme="minorHAnsi" w:hAnsiTheme="minorHAnsi"/>
+          <w:color w:val="000000"/>
+          <w:sz w:val="22"/>
+          <w:szCs w:val="22"/>
+          <w:shd w:val="clear" w:color="auto" w:fill="FFFFFF"/>
+        </w:rPr>
+        <w:t>to_poi_ratio</w:t>
+      </w:r>
+      <w:proofErr w:type="spellEnd"/>
+      <w:r>
+        <w:rPr>
+          <w:rFonts w:asciiTheme="minorHAnsi" w:hAnsiTheme="minorHAnsi"/>
+          <w:color w:val="000000"/>
+          <w:sz w:val="22"/>
+          <w:szCs w:val="22"/>
+          <w:shd w:val="clear" w:color="auto" w:fill="FFFFFF"/>
+        </w:rPr>
+        <w:t xml:space="preserve"> (emails to POI/emails sent), and </w:t>
+      </w:r>
+      <w:proofErr w:type="spellStart"/>
+      <w:r>
+        <w:rPr>
+          <w:rFonts w:asciiTheme="minorHAnsi" w:hAnsiTheme="minorHAnsi"/>
+          <w:color w:val="000000"/>
+          <w:sz w:val="22"/>
+          <w:szCs w:val="22"/>
+          <w:shd w:val="clear" w:color="auto" w:fill="FFFFFF"/>
+        </w:rPr>
+        <w:t>from_poi_ratio</w:t>
+      </w:r>
+      <w:proofErr w:type="spellEnd"/>
+      <w:r>
+        <w:rPr>
+          <w:rFonts w:asciiTheme="minorHAnsi" w:hAnsiTheme="minorHAnsi"/>
+          <w:color w:val="000000"/>
+          <w:sz w:val="22"/>
+          <w:szCs w:val="22"/>
+          <w:shd w:val="clear" w:color="auto" w:fill="FFFFFF"/>
+        </w:rPr>
+        <w:t xml:space="preserve"> (emails from POI/emails received).</w:t>
+      </w:r>
+    </w:p>
+    <w:p>
+      <w:pPr>
+        <w:pStyle w:val="HTMLPreformatted"/>
+        <w:shd w:val="clear" w:color="auto" w:fill="FFFFFF"/>
+        <w:wordWrap w:val="0"/>
+        <w:spacing w:line="285" w:lineRule="atLeast"/>
+        <w:textAlignment w:val="baseline"/>
+        <w:rPr>
+          <w:rFonts w:asciiTheme="minorHAnsi" w:hAnsiTheme="minorHAnsi" w:cs="Arial"/>
+          <w:color w:val="000000"/>
+          <w:sz w:val="22"/>
+          <w:szCs w:val="22"/>
+        </w:rPr>
+      </w:pPr>
+    </w:p>
+    <w:p>
+      <w:pPr>
+        <w:pStyle w:val="HTMLPreformatted"/>
+        <w:shd w:val="clear" w:color="auto" w:fill="FFFFFF"/>
+        <w:wordWrap w:val="0"/>
+        <w:spacing w:line="285" w:lineRule="atLeast"/>
+        <w:textAlignment w:val="baseline"/>
+        <w:rPr>
+          <w:rFonts w:asciiTheme="minorHAnsi" w:hAnsiTheme="minorHAnsi"/>
+          <w:color w:val="000000"/>
+          <w:sz w:val="22"/>
+          <w:szCs w:val="22"/>
+          <w:shd w:val="clear" w:color="auto" w:fill="FFFFFF"/>
+        </w:rPr>
+      </w:pPr>
+      <w:r>
+        <w:rPr>
+          <w:rFonts w:asciiTheme="minorHAnsi" w:hAnsiTheme="minorHAnsi" w:cs="Arial"/>
+          <w:color w:val="000000"/>
+          <w:sz w:val="22"/>
+          <w:szCs w:val="22"/>
         </w:rPr>
         <w:t xml:space="preserve">In my most successful classifier - an </w:t>
       </w:r>
       <w:proofErr w:type="spellStart"/>
       <w:r>
         <w:rPr>
-          <w:rFonts w:eastAsia="Times New Roman" w:cs="Arial"/>
-          <w:color w:val="000000"/>
+          <w:rFonts w:asciiTheme="minorHAnsi" w:hAnsiTheme="minorHAnsi" w:cs="Arial"/>
+          <w:color w:val="000000"/>
+          <w:sz w:val="22"/>
+          <w:szCs w:val="22"/>
         </w:rPr>
         <w:t>AdaBoost</w:t>
       </w:r>
       <w:proofErr w:type="spellEnd"/>
       <w:r>
         <w:rPr>
-          <w:rFonts w:eastAsia="Times New Roman" w:cs="Arial"/>
-          <w:color w:val="000000"/>
-        </w:rPr>
-        <w:t xml:space="preserve"> using decision trees as the base - I ended up selecting 8 features. They were: </w:t>
-      </w:r>
-      <w:r>
-        <w:rPr>
-          <w:rFonts w:eastAsia="Times New Roman" w:cs="Arial"/>
-          <w:color w:val="000000"/>
-        </w:rPr>
-        <w:t>salary, exercised stock options, bonus, restricted stock, total stock value, deferred income, long term incentives, and ratio of emails sent to POIs. Intuitively these features make sense - all major forms of compensation as well as the ratio of emails that person sent to POIs. The fact that only eight features were selected in the pipeline is also reassuring as a smaller feature space is less prone to overtraining and should be better able to deal with novel cases (i.e. test data).</w:t>
+          <w:rFonts w:asciiTheme="minorHAnsi" w:hAnsiTheme="minorHAnsi" w:cs="Arial"/>
+          <w:color w:val="000000"/>
+          <w:sz w:val="22"/>
+          <w:szCs w:val="22"/>
+        </w:rPr>
+        <w:t xml:space="preserve"> using decision trees as t</w:t>
+      </w:r>
+      <w:r>
+        <w:rPr>
+          <w:rFonts w:asciiTheme="minorHAnsi" w:hAnsiTheme="minorHAnsi" w:cs="Arial"/>
+          <w:color w:val="000000"/>
+          <w:sz w:val="22"/>
+          <w:szCs w:val="22"/>
+        </w:rPr>
+        <w:t>he base - I ended up selecting 16</w:t>
+      </w:r>
+      <w:r>
+        <w:rPr>
+          <w:rFonts w:asciiTheme="minorHAnsi" w:hAnsiTheme="minorHAnsi" w:cs="Arial"/>
+          <w:color w:val="000000"/>
+          <w:sz w:val="22"/>
+          <w:szCs w:val="22"/>
+        </w:rPr>
+        <w:t xml:space="preserve"> features. They were: </w:t>
+      </w:r>
+      <w:r>
+        <w:rPr>
+          <w:rFonts w:asciiTheme="minorHAnsi" w:hAnsiTheme="minorHAnsi"/>
+          <w:color w:val="000000"/>
+          <w:sz w:val="22"/>
+          <w:szCs w:val="22"/>
+        </w:rPr>
+        <w:t>salary, total</w:t>
+      </w:r>
+      <w:r>
+        <w:rPr>
+          <w:rFonts w:asciiTheme="minorHAnsi" w:hAnsiTheme="minorHAnsi"/>
+          <w:color w:val="000000"/>
+          <w:sz w:val="22"/>
+          <w:szCs w:val="22"/>
+        </w:rPr>
+        <w:t xml:space="preserve"> </w:t>
+      </w:r>
+      <w:r>
+        <w:rPr>
+          <w:rFonts w:asciiTheme="minorHAnsi" w:hAnsiTheme="minorHAnsi"/>
+          <w:color w:val="000000"/>
+          <w:sz w:val="22"/>
+          <w:szCs w:val="22"/>
+        </w:rPr>
+        <w:t>payments, exercised</w:t>
+      </w:r>
+      <w:r>
+        <w:rPr>
+          <w:rFonts w:asciiTheme="minorHAnsi" w:hAnsiTheme="minorHAnsi"/>
+          <w:color w:val="000000"/>
+          <w:sz w:val="22"/>
+          <w:szCs w:val="22"/>
+        </w:rPr>
+        <w:t xml:space="preserve"> </w:t>
+      </w:r>
+      <w:r>
+        <w:rPr>
+          <w:rFonts w:asciiTheme="minorHAnsi" w:hAnsiTheme="minorHAnsi"/>
+          <w:color w:val="000000"/>
+          <w:sz w:val="22"/>
+          <w:szCs w:val="22"/>
+        </w:rPr>
+        <w:t>stock</w:t>
+      </w:r>
+      <w:r>
+        <w:rPr>
+          <w:rFonts w:asciiTheme="minorHAnsi" w:hAnsiTheme="minorHAnsi"/>
+          <w:color w:val="000000"/>
+          <w:sz w:val="22"/>
+          <w:szCs w:val="22"/>
+        </w:rPr>
+        <w:t xml:space="preserve"> </w:t>
+      </w:r>
+      <w:r>
+        <w:rPr>
+          <w:rFonts w:asciiTheme="minorHAnsi" w:hAnsiTheme="minorHAnsi"/>
+          <w:color w:val="000000"/>
+          <w:sz w:val="22"/>
+          <w:szCs w:val="22"/>
+        </w:rPr>
+        <w:t>options, bonus, restricted</w:t>
+      </w:r>
+      <w:r>
+        <w:rPr>
+          <w:rFonts w:asciiTheme="minorHAnsi" w:hAnsiTheme="minorHAnsi"/>
+          <w:color w:val="000000"/>
+          <w:sz w:val="22"/>
+          <w:szCs w:val="22"/>
+        </w:rPr>
+        <w:t xml:space="preserve"> </w:t>
+      </w:r>
+      <w:r>
+        <w:rPr>
+          <w:rFonts w:asciiTheme="minorHAnsi" w:hAnsiTheme="minorHAnsi"/>
+          <w:color w:val="000000"/>
+          <w:sz w:val="22"/>
+          <w:szCs w:val="22"/>
+        </w:rPr>
+        <w:t>stock, shared</w:t>
+      </w:r>
+      <w:r>
+        <w:rPr>
+          <w:rFonts w:asciiTheme="minorHAnsi" w:hAnsiTheme="minorHAnsi"/>
+          <w:color w:val="000000"/>
+          <w:sz w:val="22"/>
+          <w:szCs w:val="22"/>
+        </w:rPr>
+        <w:t xml:space="preserve"> </w:t>
+      </w:r>
+      <w:r>
+        <w:rPr>
+          <w:rFonts w:asciiTheme="minorHAnsi" w:hAnsiTheme="minorHAnsi"/>
+          <w:color w:val="000000"/>
+          <w:sz w:val="22"/>
+          <w:szCs w:val="22"/>
+        </w:rPr>
+        <w:t>receipt</w:t>
+      </w:r>
+      <w:r>
+        <w:rPr>
+          <w:rFonts w:asciiTheme="minorHAnsi" w:hAnsiTheme="minorHAnsi"/>
+          <w:color w:val="000000"/>
+          <w:sz w:val="22"/>
+          <w:szCs w:val="22"/>
+        </w:rPr>
+        <w:t xml:space="preserve"> </w:t>
+      </w:r>
+      <w:r>
+        <w:rPr>
+          <w:rFonts w:asciiTheme="minorHAnsi" w:hAnsiTheme="minorHAnsi"/>
+          <w:color w:val="000000"/>
+          <w:sz w:val="22"/>
+          <w:szCs w:val="22"/>
+        </w:rPr>
+        <w:t>with</w:t>
+      </w:r>
+      <w:r>
+        <w:rPr>
+          <w:rFonts w:asciiTheme="minorHAnsi" w:hAnsiTheme="minorHAnsi"/>
+          <w:color w:val="000000"/>
+          <w:sz w:val="22"/>
+          <w:szCs w:val="22"/>
+        </w:rPr>
+        <w:t xml:space="preserve"> </w:t>
+      </w:r>
+      <w:r>
+        <w:rPr>
+          <w:rFonts w:asciiTheme="minorHAnsi" w:hAnsiTheme="minorHAnsi"/>
+          <w:color w:val="000000"/>
+          <w:sz w:val="22"/>
+          <w:szCs w:val="22"/>
+        </w:rPr>
+        <w:t>po</w:t>
+      </w:r>
+      <w:r>
+        <w:rPr>
+          <w:rFonts w:asciiTheme="minorHAnsi" w:hAnsiTheme="minorHAnsi"/>
+          <w:color w:val="000000"/>
+          <w:sz w:val="22"/>
+          <w:szCs w:val="22"/>
+        </w:rPr>
+        <w:t>i</w:t>
+      </w:r>
+      <w:r>
+        <w:rPr>
+          <w:rFonts w:asciiTheme="minorHAnsi" w:hAnsiTheme="minorHAnsi"/>
+          <w:color w:val="000000"/>
+          <w:sz w:val="22"/>
+          <w:szCs w:val="22"/>
+        </w:rPr>
+        <w:t>, total</w:t>
+      </w:r>
+      <w:r>
+        <w:rPr>
+          <w:rFonts w:asciiTheme="minorHAnsi" w:hAnsiTheme="minorHAnsi"/>
+          <w:color w:val="000000"/>
+          <w:sz w:val="22"/>
+          <w:szCs w:val="22"/>
+        </w:rPr>
+        <w:t xml:space="preserve"> </w:t>
+      </w:r>
+      <w:r>
+        <w:rPr>
+          <w:rFonts w:asciiTheme="minorHAnsi" w:hAnsiTheme="minorHAnsi"/>
+          <w:color w:val="000000"/>
+          <w:sz w:val="22"/>
+          <w:szCs w:val="22"/>
+        </w:rPr>
+        <w:t>stock</w:t>
+      </w:r>
+      <w:r>
+        <w:rPr>
+          <w:rFonts w:asciiTheme="minorHAnsi" w:hAnsiTheme="minorHAnsi"/>
+          <w:color w:val="000000"/>
+          <w:sz w:val="22"/>
+          <w:szCs w:val="22"/>
+        </w:rPr>
+        <w:t xml:space="preserve"> </w:t>
+      </w:r>
+      <w:r>
+        <w:rPr>
+          <w:rFonts w:asciiTheme="minorHAnsi" w:hAnsiTheme="minorHAnsi"/>
+          <w:color w:val="000000"/>
+          <w:sz w:val="22"/>
+          <w:szCs w:val="22"/>
+        </w:rPr>
+        <w:t xml:space="preserve">value, </w:t>
+      </w:r>
+      <w:r>
+        <w:rPr>
+          <w:rFonts w:asciiTheme="minorHAnsi" w:hAnsiTheme="minorHAnsi"/>
+          <w:color w:val="000000"/>
+          <w:sz w:val="22"/>
+          <w:szCs w:val="22"/>
+        </w:rPr>
+        <w:t xml:space="preserve"> </w:t>
+      </w:r>
+      <w:r>
+        <w:rPr>
+          <w:rFonts w:asciiTheme="minorHAnsi" w:hAnsiTheme="minorHAnsi"/>
+          <w:color w:val="000000"/>
+          <w:sz w:val="22"/>
+          <w:szCs w:val="22"/>
+        </w:rPr>
+        <w:t xml:space="preserve">expenses, </w:t>
+      </w:r>
+      <w:r>
+        <w:rPr>
+          <w:rFonts w:asciiTheme="minorHAnsi" w:hAnsiTheme="minorHAnsi"/>
+          <w:color w:val="000000"/>
+          <w:sz w:val="22"/>
+          <w:szCs w:val="22"/>
+        </w:rPr>
+        <w:t xml:space="preserve"> </w:t>
+      </w:r>
+      <w:r>
+        <w:rPr>
+          <w:rFonts w:asciiTheme="minorHAnsi" w:hAnsiTheme="minorHAnsi"/>
+          <w:color w:val="000000"/>
+          <w:sz w:val="22"/>
+          <w:szCs w:val="22"/>
+        </w:rPr>
+        <w:t>loan</w:t>
+      </w:r>
+      <w:r>
+        <w:rPr>
+          <w:rFonts w:asciiTheme="minorHAnsi" w:hAnsiTheme="minorHAnsi"/>
+          <w:color w:val="000000"/>
+          <w:sz w:val="22"/>
+          <w:szCs w:val="22"/>
+        </w:rPr>
+        <w:t xml:space="preserve"> </w:t>
+      </w:r>
+      <w:r>
+        <w:rPr>
+          <w:rFonts w:asciiTheme="minorHAnsi" w:hAnsiTheme="minorHAnsi"/>
+          <w:color w:val="000000"/>
+          <w:sz w:val="22"/>
+          <w:szCs w:val="22"/>
+        </w:rPr>
+        <w:t>advances, other</w:t>
+      </w:r>
+      <w:r>
+        <w:rPr>
+          <w:rFonts w:asciiTheme="minorHAnsi" w:hAnsiTheme="minorHAnsi"/>
+          <w:color w:val="000000"/>
+          <w:sz w:val="22"/>
+          <w:szCs w:val="22"/>
+        </w:rPr>
+        <w:t xml:space="preserve"> payments</w:t>
+      </w:r>
+      <w:r>
+        <w:rPr>
+          <w:rFonts w:asciiTheme="minorHAnsi" w:hAnsiTheme="minorHAnsi"/>
+          <w:color w:val="000000"/>
+          <w:sz w:val="22"/>
+          <w:szCs w:val="22"/>
+        </w:rPr>
+        <w:t>, director</w:t>
+      </w:r>
+      <w:r>
+        <w:rPr>
+          <w:rFonts w:asciiTheme="minorHAnsi" w:hAnsiTheme="minorHAnsi"/>
+          <w:color w:val="000000"/>
+          <w:sz w:val="22"/>
+          <w:szCs w:val="22"/>
+        </w:rPr>
+        <w:t xml:space="preserve"> </w:t>
+      </w:r>
+      <w:r>
+        <w:rPr>
+          <w:rFonts w:asciiTheme="minorHAnsi" w:hAnsiTheme="minorHAnsi"/>
+          <w:color w:val="000000"/>
+          <w:sz w:val="22"/>
+          <w:szCs w:val="22"/>
+        </w:rPr>
+        <w:t>fees, deferred</w:t>
+      </w:r>
+      <w:r>
+        <w:rPr>
+          <w:rFonts w:asciiTheme="minorHAnsi" w:hAnsiTheme="minorHAnsi"/>
+          <w:color w:val="000000"/>
+          <w:sz w:val="22"/>
+          <w:szCs w:val="22"/>
+        </w:rPr>
+        <w:t xml:space="preserve"> </w:t>
+      </w:r>
+      <w:r>
+        <w:rPr>
+          <w:rFonts w:asciiTheme="minorHAnsi" w:hAnsiTheme="minorHAnsi"/>
+          <w:color w:val="000000"/>
+          <w:sz w:val="22"/>
+          <w:szCs w:val="22"/>
+        </w:rPr>
+        <w:t>income, long</w:t>
+      </w:r>
+      <w:r>
+        <w:rPr>
+          <w:rFonts w:asciiTheme="minorHAnsi" w:hAnsiTheme="minorHAnsi"/>
+          <w:color w:val="000000"/>
+          <w:sz w:val="22"/>
+          <w:szCs w:val="22"/>
+        </w:rPr>
+        <w:t xml:space="preserve"> </w:t>
+      </w:r>
+      <w:r>
+        <w:rPr>
+          <w:rFonts w:asciiTheme="minorHAnsi" w:hAnsiTheme="minorHAnsi"/>
+          <w:color w:val="000000"/>
+          <w:sz w:val="22"/>
+          <w:szCs w:val="22"/>
+        </w:rPr>
+        <w:t>term</w:t>
+      </w:r>
+      <w:r>
+        <w:rPr>
+          <w:rFonts w:asciiTheme="minorHAnsi" w:hAnsiTheme="minorHAnsi"/>
+          <w:color w:val="000000"/>
+          <w:sz w:val="22"/>
+          <w:szCs w:val="22"/>
+        </w:rPr>
+        <w:t xml:space="preserve"> </w:t>
+      </w:r>
+      <w:r>
+        <w:rPr>
+          <w:rFonts w:asciiTheme="minorHAnsi" w:hAnsiTheme="minorHAnsi"/>
+          <w:color w:val="000000"/>
+          <w:sz w:val="22"/>
+          <w:szCs w:val="22"/>
+        </w:rPr>
+        <w:t xml:space="preserve">incentive, </w:t>
+      </w:r>
+      <w:r>
+        <w:rPr>
+          <w:rFonts w:asciiTheme="minorHAnsi" w:hAnsiTheme="minorHAnsi"/>
+          <w:color w:val="000000"/>
+          <w:sz w:val="22"/>
+          <w:szCs w:val="22"/>
+        </w:rPr>
+        <w:t>ratio of emails to POIs</w:t>
+      </w:r>
+      <w:r>
+        <w:rPr>
+          <w:rFonts w:asciiTheme="minorHAnsi" w:hAnsiTheme="minorHAnsi"/>
+          <w:color w:val="000000"/>
+          <w:sz w:val="22"/>
+          <w:szCs w:val="22"/>
+        </w:rPr>
+        <w:t xml:space="preserve">, </w:t>
+      </w:r>
+      <w:r>
+        <w:rPr>
+          <w:rFonts w:asciiTheme="minorHAnsi" w:hAnsiTheme="minorHAnsi"/>
+          <w:color w:val="000000"/>
+          <w:sz w:val="22"/>
+          <w:szCs w:val="22"/>
+        </w:rPr>
+        <w:t>ratio of sent emails to POIs</w:t>
+      </w:r>
+      <w:r>
+        <w:rPr>
+          <w:rFonts w:asciiTheme="minorHAnsi" w:hAnsiTheme="minorHAnsi"/>
+          <w:color w:val="000000"/>
+          <w:sz w:val="22"/>
+          <w:szCs w:val="22"/>
+        </w:rPr>
+        <w:t xml:space="preserve">, </w:t>
+      </w:r>
+      <w:r>
+        <w:rPr>
+          <w:rFonts w:asciiTheme="minorHAnsi" w:hAnsiTheme="minorHAnsi"/>
+          <w:color w:val="000000"/>
+          <w:sz w:val="22"/>
+          <w:szCs w:val="22"/>
+        </w:rPr>
+        <w:t>and ratio of received emails from POIs</w:t>
+      </w:r>
+      <w:r>
+        <w:rPr>
+          <w:rFonts w:asciiTheme="minorHAnsi" w:hAnsiTheme="minorHAnsi" w:cs="Arial"/>
+          <w:color w:val="000000"/>
+          <w:sz w:val="22"/>
+          <w:szCs w:val="22"/>
+        </w:rPr>
+        <w:t xml:space="preserve">. </w:t>
+      </w:r>
+      <w:r>
+        <w:rPr>
+          <w:rFonts w:asciiTheme="minorHAnsi" w:hAnsiTheme="minorHAnsi"/>
+          <w:color w:val="000000"/>
+          <w:sz w:val="22"/>
+          <w:szCs w:val="22"/>
+          <w:shd w:val="clear" w:color="auto" w:fill="FFFFFF"/>
+        </w:rPr>
+        <w:t>If I were to iterate on this classifier, this would seem a good point to attempt some sort of dimensionality reduction - perhaps a PCA on financial features to uncover latent variables, simplify the input, and reduce classifier variance. However, this feature set met the required threshold so no further feature selection was undertaken.</w:t>
+      </w:r>
+    </w:p>
+    <w:p>
+      <w:pPr>
+        <w:pStyle w:val="HTMLPreformatted"/>
+        <w:shd w:val="clear" w:color="auto" w:fill="FFFFFF"/>
+        <w:wordWrap w:val="0"/>
+        <w:spacing w:line="285" w:lineRule="atLeast"/>
+        <w:textAlignment w:val="baseline"/>
+        <w:rPr>
+          <w:rFonts w:asciiTheme="minorHAnsi" w:hAnsiTheme="minorHAnsi"/>
+          <w:color w:val="000000"/>
+          <w:sz w:val="22"/>
+          <w:szCs w:val="22"/>
+          <w:shd w:val="clear" w:color="auto" w:fill="FFFFFF"/>
+        </w:rPr>
+      </w:pPr>
+    </w:p>
+    <w:p>
+      <w:pPr>
+        <w:pStyle w:val="HTMLPreformatted"/>
+        <w:shd w:val="clear" w:color="auto" w:fill="FFFFFF"/>
+        <w:wordWrap w:val="0"/>
+        <w:spacing w:line="285" w:lineRule="atLeast"/>
+        <w:textAlignment w:val="baseline"/>
+        <w:rPr>
+          <w:rFonts w:asciiTheme="minorHAnsi" w:hAnsiTheme="minorHAnsi" w:cs="Arial"/>
+          <w:color w:val="000000"/>
+          <w:sz w:val="22"/>
+          <w:szCs w:val="22"/>
+        </w:rPr>
+      </w:pPr>
+      <w:r>
+        <w:rPr>
+          <w:rFonts w:asciiTheme="minorHAnsi" w:hAnsiTheme="minorHAnsi"/>
+          <w:color w:val="000000"/>
+          <w:sz w:val="22"/>
+          <w:szCs w:val="22"/>
+          <w:shd w:val="clear" w:color="auto" w:fill="FFFFFF"/>
+        </w:rPr>
+        <w:t xml:space="preserve">For tables of feature </w:t>
+      </w:r>
+      <w:proofErr w:type="spellStart"/>
+      <w:r>
+        <w:rPr>
+          <w:rFonts w:asciiTheme="minorHAnsi" w:hAnsiTheme="minorHAnsi"/>
+          <w:color w:val="000000"/>
+          <w:sz w:val="22"/>
+          <w:szCs w:val="22"/>
+          <w:shd w:val="clear" w:color="auto" w:fill="FFFFFF"/>
+        </w:rPr>
+        <w:t>importances</w:t>
+      </w:r>
+      <w:proofErr w:type="spellEnd"/>
+      <w:r>
+        <w:rPr>
+          <w:rFonts w:asciiTheme="minorHAnsi" w:hAnsiTheme="minorHAnsi"/>
+          <w:color w:val="000000"/>
+          <w:sz w:val="22"/>
+          <w:szCs w:val="22"/>
+          <w:shd w:val="clear" w:color="auto" w:fill="FFFFFF"/>
+        </w:rPr>
+        <w:t xml:space="preserve"> as well as a discussion of the selected parameter values, please see the </w:t>
+      </w:r>
+      <w:proofErr w:type="spellStart"/>
+      <w:r>
+        <w:rPr>
+          <w:rFonts w:asciiTheme="minorHAnsi" w:hAnsiTheme="minorHAnsi"/>
+          <w:color w:val="000000"/>
+          <w:sz w:val="22"/>
+          <w:szCs w:val="22"/>
+          <w:shd w:val="clear" w:color="auto" w:fill="FFFFFF"/>
+        </w:rPr>
+        <w:t>IPython</w:t>
+      </w:r>
+      <w:proofErr w:type="spellEnd"/>
+      <w:r>
+        <w:rPr>
+          <w:rFonts w:asciiTheme="minorHAnsi" w:hAnsiTheme="minorHAnsi"/>
+          <w:color w:val="000000"/>
+          <w:sz w:val="22"/>
+          <w:szCs w:val="22"/>
+          <w:shd w:val="clear" w:color="auto" w:fill="FFFFFF"/>
+        </w:rPr>
+        <w:t xml:space="preserve"> notebook in the same </w:t>
+      </w:r>
+      <w:proofErr w:type="spellStart"/>
+      <w:r>
+        <w:rPr>
+          <w:rFonts w:asciiTheme="minorHAnsi" w:hAnsiTheme="minorHAnsi"/>
+          <w:color w:val="000000"/>
+          <w:sz w:val="22"/>
+          <w:szCs w:val="22"/>
+          <w:shd w:val="clear" w:color="auto" w:fill="FFFFFF"/>
+        </w:rPr>
+        <w:t>GitHub</w:t>
+      </w:r>
+      <w:proofErr w:type="spellEnd"/>
+      <w:r>
+        <w:rPr>
+          <w:rFonts w:asciiTheme="minorHAnsi" w:hAnsiTheme="minorHAnsi"/>
+          <w:color w:val="000000"/>
+          <w:sz w:val="22"/>
+          <w:szCs w:val="22"/>
+          <w:shd w:val="clear" w:color="auto" w:fill="FFFFFF"/>
+        </w:rPr>
+        <w:t xml:space="preserve"> repository as these responses.</w:t>
       </w:r>
     </w:p>
     <w:p>
@@ -441,6 +1172,7 @@
           <w:b/>
           <w:color w:val="000000"/>
         </w:rPr>
+        <w:lastRenderedPageBreak/>
         <w:t>What does it mean to tune the parameters of an algorithm, and what can happen if you don’t do this well?  How did you tune the parameters of your particular algorithm? (Some algorithms do not have parameters that you need to tune -- if this is the case for the one you picked, identify and briefly explain how you would have done it for the model that was not your final choice or a different model that does utilize parameter tuning, e.g. a decision tree classifier).  [relevant rubric item: “tune the algorithm”]</w:t>
       </w:r>
     </w:p>
@@ -474,7 +1206,6 @@
           <w:rFonts w:eastAsia="Times New Roman" w:cs="Arial"/>
           <w:color w:val="000000"/>
         </w:rPr>
-        <w:lastRenderedPageBreak/>
         <w:t>Sci</w:t>
       </w:r>
       <w:proofErr w:type="spellEnd"/>
@@ -1800,6 +2531,52 @@
       <w:szCs w:val="26"/>
     </w:rPr>
   </w:style>
+  <w:style w:type="paragraph" w:styleId="HTMLPreformatted">
+    <w:name w:val="HTML Preformatted"/>
+    <w:basedOn w:val="Normal"/>
+    <w:link w:val="HTMLPreformattedChar"/>
+    <w:uiPriority w:val="99"/>
+    <w:unhideWhenUsed/>
+    <w:rsid w:val="00984D56"/>
+    <w:pPr>
+      <w:tabs>
+        <w:tab w:val="left" w:pos="916"/>
+        <w:tab w:val="left" w:pos="1832"/>
+        <w:tab w:val="left" w:pos="2748"/>
+        <w:tab w:val="left" w:pos="3664"/>
+        <w:tab w:val="left" w:pos="4580"/>
+        <w:tab w:val="left" w:pos="5496"/>
+        <w:tab w:val="left" w:pos="6412"/>
+        <w:tab w:val="left" w:pos="7328"/>
+        <w:tab w:val="left" w:pos="8244"/>
+        <w:tab w:val="left" w:pos="9160"/>
+        <w:tab w:val="left" w:pos="10076"/>
+        <w:tab w:val="left" w:pos="10992"/>
+        <w:tab w:val="left" w:pos="11908"/>
+        <w:tab w:val="left" w:pos="12824"/>
+        <w:tab w:val="left" w:pos="13740"/>
+        <w:tab w:val="left" w:pos="14656"/>
+      </w:tabs>
+      <w:spacing w:after="0" w:line="240" w:lineRule="auto"/>
+    </w:pPr>
+    <w:rPr>
+      <w:rFonts w:ascii="Courier New" w:eastAsia="Times New Roman" w:hAnsi="Courier New" w:cs="Courier New"/>
+      <w:sz w:val="20"/>
+      <w:szCs w:val="20"/>
+    </w:rPr>
+  </w:style>
+  <w:style w:type="character" w:customStyle="1" w:styleId="HTMLPreformattedChar">
+    <w:name w:val="HTML Preformatted Char"/>
+    <w:basedOn w:val="DefaultParagraphFont"/>
+    <w:link w:val="HTMLPreformatted"/>
+    <w:uiPriority w:val="99"/>
+    <w:rsid w:val="00984D56"/>
+    <w:rPr>
+      <w:rFonts w:ascii="Courier New" w:eastAsia="Times New Roman" w:hAnsi="Courier New" w:cs="Courier New"/>
+      <w:sz w:val="20"/>
+      <w:szCs w:val="20"/>
+    </w:rPr>
+  </w:style>
 </w:styles>
 </file>
 

</xml_diff>

<commit_message>
-Added new vs. old email accuracy scores to Final Project document
</commit_message>
<xml_diff>
--- a/Project_5/Final_Project.docx
+++ b/Project_5/Final_Project.docx
@@ -394,10 +394,11 @@
         <w:spacing w:line="285" w:lineRule="atLeast"/>
         <w:textAlignment w:val="baseline"/>
         <w:rPr>
-          <w:rFonts w:asciiTheme="minorHAnsi" w:hAnsiTheme="minorHAnsi" w:cs="Arial"/>
-          <w:color w:val="000000"/>
-          <w:sz w:val="22"/>
-          <w:szCs w:val="22"/>
+          <w:rFonts w:asciiTheme="minorHAnsi" w:hAnsiTheme="minorHAnsi"/>
+          <w:color w:val="000000"/>
+          <w:sz w:val="22"/>
+          <w:szCs w:val="22"/>
+          <w:shd w:val="clear" w:color="auto" w:fill="FFFFFF"/>
         </w:rPr>
       </w:pPr>
     </w:p>
@@ -418,447 +419,411 @@
       </w:pPr>
       <w:r>
         <w:rPr>
-          <w:rFonts w:asciiTheme="minorHAnsi" w:hAnsiTheme="minorHAnsi" w:cs="Arial"/>
-          <w:color w:val="000000"/>
-          <w:sz w:val="22"/>
-          <w:szCs w:val="22"/>
-        </w:rPr>
-        <w:t xml:space="preserve">In my most successful classifier - an </w:t>
+          <w:rFonts w:asciiTheme="minorHAnsi" w:hAnsiTheme="minorHAnsi"/>
+          <w:color w:val="000000"/>
+          <w:sz w:val="22"/>
+          <w:szCs w:val="22"/>
+          <w:shd w:val="clear" w:color="auto" w:fill="FFFFFF"/>
+        </w:rPr>
+        <w:t xml:space="preserve">I tested compared the performance of an </w:t>
       </w:r>
       <w:proofErr w:type="spellStart"/>
       <w:r>
         <w:rPr>
-          <w:rFonts w:asciiTheme="minorHAnsi" w:hAnsiTheme="minorHAnsi" w:cs="Arial"/>
-          <w:color w:val="000000"/>
-          <w:sz w:val="22"/>
-          <w:szCs w:val="22"/>
+          <w:rFonts w:asciiTheme="minorHAnsi" w:hAnsiTheme="minorHAnsi"/>
+          <w:color w:val="000000"/>
+          <w:sz w:val="22"/>
+          <w:szCs w:val="22"/>
+          <w:shd w:val="clear" w:color="auto" w:fill="FFFFFF"/>
+        </w:rPr>
+        <w:t>untuned</w:t>
+      </w:r>
+      <w:proofErr w:type="spellEnd"/>
+      <w:r>
+        <w:rPr>
+          <w:rFonts w:asciiTheme="minorHAnsi" w:hAnsiTheme="minorHAnsi"/>
+          <w:color w:val="000000"/>
+          <w:sz w:val="22"/>
+          <w:szCs w:val="22"/>
+          <w:shd w:val="clear" w:color="auto" w:fill="FFFFFF"/>
+        </w:rPr>
+        <w:t xml:space="preserve"> Naive </w:t>
+      </w:r>
+      <w:proofErr w:type="spellStart"/>
+      <w:r>
+        <w:rPr>
+          <w:rFonts w:asciiTheme="minorHAnsi" w:hAnsiTheme="minorHAnsi"/>
+          <w:color w:val="000000"/>
+          <w:sz w:val="22"/>
+          <w:szCs w:val="22"/>
+          <w:shd w:val="clear" w:color="auto" w:fill="FFFFFF"/>
+        </w:rPr>
+        <w:t>Bayes</w:t>
+      </w:r>
+      <w:proofErr w:type="spellEnd"/>
+      <w:r>
+        <w:rPr>
+          <w:rFonts w:asciiTheme="minorHAnsi" w:hAnsiTheme="minorHAnsi"/>
+          <w:color w:val="000000"/>
+          <w:sz w:val="22"/>
+          <w:szCs w:val="22"/>
+          <w:shd w:val="clear" w:color="auto" w:fill="FFFFFF"/>
+        </w:rPr>
+        <w:t xml:space="preserve">, Random Forest, and </w:t>
+      </w:r>
+      <w:proofErr w:type="spellStart"/>
+      <w:r>
+        <w:rPr>
+          <w:rFonts w:asciiTheme="minorHAnsi" w:hAnsiTheme="minorHAnsi"/>
+          <w:color w:val="000000"/>
+          <w:sz w:val="22"/>
+          <w:szCs w:val="22"/>
+          <w:shd w:val="clear" w:color="auto" w:fill="FFFFFF"/>
         </w:rPr>
         <w:t>AdaBoost</w:t>
       </w:r>
       <w:proofErr w:type="spellEnd"/>
       <w:r>
         <w:rPr>
-          <w:rFonts w:asciiTheme="minorHAnsi" w:hAnsiTheme="minorHAnsi" w:cs="Arial"/>
-          <w:color w:val="000000"/>
-          <w:sz w:val="22"/>
-          <w:szCs w:val="22"/>
-        </w:rPr>
-        <w:t xml:space="preserve"> using decision trees as t</w:t>
-      </w:r>
-      <w:r>
-        <w:rPr>
-          <w:rFonts w:asciiTheme="minorHAnsi" w:hAnsiTheme="minorHAnsi" w:cs="Arial"/>
-          <w:color w:val="000000"/>
-          <w:sz w:val="22"/>
-          <w:szCs w:val="22"/>
-        </w:rPr>
-        <w:t>he base - I ended up selecting 16</w:t>
-      </w:r>
-      <w:r>
-        <w:rPr>
-          <w:rFonts w:asciiTheme="minorHAnsi" w:hAnsiTheme="minorHAnsi" w:cs="Arial"/>
-          <w:color w:val="000000"/>
-          <w:sz w:val="22"/>
-          <w:szCs w:val="22"/>
-        </w:rPr>
-        <w:t xml:space="preserve"> features. They were: </w:t>
-      </w:r>
-      <w:r>
-        <w:rPr>
-          <w:rFonts w:asciiTheme="minorHAnsi" w:hAnsiTheme="minorHAnsi"/>
-          <w:color w:val="000000"/>
-          <w:sz w:val="22"/>
-          <w:szCs w:val="22"/>
-        </w:rPr>
-        <w:t>salary, total</w:t>
-      </w:r>
-      <w:r>
-        <w:rPr>
-          <w:rFonts w:asciiTheme="minorHAnsi" w:hAnsiTheme="minorHAnsi"/>
-          <w:color w:val="000000"/>
-          <w:sz w:val="22"/>
-          <w:szCs w:val="22"/>
-        </w:rPr>
-        <w:t xml:space="preserve"> </w:t>
-      </w:r>
-      <w:r>
-        <w:rPr>
-          <w:rFonts w:asciiTheme="minorHAnsi" w:hAnsiTheme="minorHAnsi"/>
-          <w:color w:val="000000"/>
-          <w:sz w:val="22"/>
-          <w:szCs w:val="22"/>
-        </w:rPr>
-        <w:t>payments, exercised</w:t>
-      </w:r>
-      <w:r>
-        <w:rPr>
-          <w:rFonts w:asciiTheme="minorHAnsi" w:hAnsiTheme="minorHAnsi"/>
-          <w:color w:val="000000"/>
-          <w:sz w:val="22"/>
-          <w:szCs w:val="22"/>
-        </w:rPr>
-        <w:t xml:space="preserve"> </w:t>
-      </w:r>
-      <w:r>
-        <w:rPr>
-          <w:rFonts w:asciiTheme="minorHAnsi" w:hAnsiTheme="minorHAnsi"/>
-          <w:color w:val="000000"/>
-          <w:sz w:val="22"/>
-          <w:szCs w:val="22"/>
-        </w:rPr>
-        <w:t>stock</w:t>
-      </w:r>
-      <w:r>
-        <w:rPr>
-          <w:rFonts w:asciiTheme="minorHAnsi" w:hAnsiTheme="minorHAnsi"/>
-          <w:color w:val="000000"/>
-          <w:sz w:val="22"/>
-          <w:szCs w:val="22"/>
-        </w:rPr>
-        <w:t xml:space="preserve"> </w:t>
-      </w:r>
-      <w:r>
-        <w:rPr>
-          <w:rFonts w:asciiTheme="minorHAnsi" w:hAnsiTheme="minorHAnsi"/>
-          <w:color w:val="000000"/>
-          <w:sz w:val="22"/>
-          <w:szCs w:val="22"/>
-        </w:rPr>
-        <w:t>options, bonus, restricted</w:t>
-      </w:r>
-      <w:r>
-        <w:rPr>
-          <w:rFonts w:asciiTheme="minorHAnsi" w:hAnsiTheme="minorHAnsi"/>
-          <w:color w:val="000000"/>
-          <w:sz w:val="22"/>
-          <w:szCs w:val="22"/>
-        </w:rPr>
-        <w:t xml:space="preserve"> </w:t>
-      </w:r>
-      <w:r>
-        <w:rPr>
-          <w:rFonts w:asciiTheme="minorHAnsi" w:hAnsiTheme="minorHAnsi"/>
-          <w:color w:val="000000"/>
-          <w:sz w:val="22"/>
-          <w:szCs w:val="22"/>
-        </w:rPr>
-        <w:t>stock, shared</w:t>
-      </w:r>
-      <w:r>
-        <w:rPr>
-          <w:rFonts w:asciiTheme="minorHAnsi" w:hAnsiTheme="minorHAnsi"/>
-          <w:color w:val="000000"/>
-          <w:sz w:val="22"/>
-          <w:szCs w:val="22"/>
-        </w:rPr>
-        <w:t xml:space="preserve"> </w:t>
-      </w:r>
-      <w:r>
-        <w:rPr>
-          <w:rFonts w:asciiTheme="minorHAnsi" w:hAnsiTheme="minorHAnsi"/>
-          <w:color w:val="000000"/>
-          <w:sz w:val="22"/>
-          <w:szCs w:val="22"/>
-        </w:rPr>
-        <w:t>receipt</w:t>
-      </w:r>
-      <w:r>
-        <w:rPr>
-          <w:rFonts w:asciiTheme="minorHAnsi" w:hAnsiTheme="minorHAnsi"/>
-          <w:color w:val="000000"/>
-          <w:sz w:val="22"/>
-          <w:szCs w:val="22"/>
-        </w:rPr>
-        <w:t xml:space="preserve"> </w:t>
-      </w:r>
-      <w:r>
-        <w:rPr>
-          <w:rFonts w:asciiTheme="minorHAnsi" w:hAnsiTheme="minorHAnsi"/>
-          <w:color w:val="000000"/>
-          <w:sz w:val="22"/>
-          <w:szCs w:val="22"/>
-        </w:rPr>
-        <w:t>with</w:t>
-      </w:r>
-      <w:r>
-        <w:rPr>
-          <w:rFonts w:asciiTheme="minorHAnsi" w:hAnsiTheme="minorHAnsi"/>
-          <w:color w:val="000000"/>
-          <w:sz w:val="22"/>
-          <w:szCs w:val="22"/>
-        </w:rPr>
-        <w:t xml:space="preserve"> </w:t>
-      </w:r>
-      <w:r>
-        <w:rPr>
-          <w:rFonts w:asciiTheme="minorHAnsi" w:hAnsiTheme="minorHAnsi"/>
-          <w:color w:val="000000"/>
-          <w:sz w:val="22"/>
-          <w:szCs w:val="22"/>
-        </w:rPr>
-        <w:t>po</w:t>
-      </w:r>
-      <w:r>
-        <w:rPr>
-          <w:rFonts w:asciiTheme="minorHAnsi" w:hAnsiTheme="minorHAnsi"/>
-          <w:color w:val="000000"/>
-          <w:sz w:val="22"/>
-          <w:szCs w:val="22"/>
-        </w:rPr>
-        <w:t>i</w:t>
-      </w:r>
-      <w:r>
-        <w:rPr>
-          <w:rFonts w:asciiTheme="minorHAnsi" w:hAnsiTheme="minorHAnsi"/>
-          <w:color w:val="000000"/>
-          <w:sz w:val="22"/>
-          <w:szCs w:val="22"/>
-        </w:rPr>
-        <w:t>, total</w:t>
-      </w:r>
-      <w:r>
-        <w:rPr>
-          <w:rFonts w:asciiTheme="minorHAnsi" w:hAnsiTheme="minorHAnsi"/>
-          <w:color w:val="000000"/>
-          <w:sz w:val="22"/>
-          <w:szCs w:val="22"/>
-        </w:rPr>
-        <w:t xml:space="preserve"> </w:t>
-      </w:r>
-      <w:r>
-        <w:rPr>
-          <w:rFonts w:asciiTheme="minorHAnsi" w:hAnsiTheme="minorHAnsi"/>
-          <w:color w:val="000000"/>
-          <w:sz w:val="22"/>
-          <w:szCs w:val="22"/>
-        </w:rPr>
-        <w:t>stock</w:t>
-      </w:r>
-      <w:r>
-        <w:rPr>
-          <w:rFonts w:asciiTheme="minorHAnsi" w:hAnsiTheme="minorHAnsi"/>
-          <w:color w:val="000000"/>
-          <w:sz w:val="22"/>
-          <w:szCs w:val="22"/>
-        </w:rPr>
-        <w:t xml:space="preserve"> </w:t>
-      </w:r>
-      <w:r>
-        <w:rPr>
-          <w:rFonts w:asciiTheme="minorHAnsi" w:hAnsiTheme="minorHAnsi"/>
-          <w:color w:val="000000"/>
-          <w:sz w:val="22"/>
-          <w:szCs w:val="22"/>
-        </w:rPr>
-        <w:t xml:space="preserve">value, </w:t>
-      </w:r>
-      <w:r>
-        <w:rPr>
-          <w:rFonts w:asciiTheme="minorHAnsi" w:hAnsiTheme="minorHAnsi"/>
-          <w:color w:val="000000"/>
-          <w:sz w:val="22"/>
-          <w:szCs w:val="22"/>
-        </w:rPr>
-        <w:t xml:space="preserve"> </w:t>
-      </w:r>
-      <w:r>
-        <w:rPr>
-          <w:rFonts w:asciiTheme="minorHAnsi" w:hAnsiTheme="minorHAnsi"/>
-          <w:color w:val="000000"/>
-          <w:sz w:val="22"/>
-          <w:szCs w:val="22"/>
-        </w:rPr>
-        <w:t xml:space="preserve">expenses, </w:t>
-      </w:r>
-      <w:r>
-        <w:rPr>
-          <w:rFonts w:asciiTheme="minorHAnsi" w:hAnsiTheme="minorHAnsi"/>
-          <w:color w:val="000000"/>
-          <w:sz w:val="22"/>
-          <w:szCs w:val="22"/>
-        </w:rPr>
-        <w:t xml:space="preserve"> </w:t>
-      </w:r>
-      <w:r>
-        <w:rPr>
-          <w:rFonts w:asciiTheme="minorHAnsi" w:hAnsiTheme="minorHAnsi"/>
-          <w:color w:val="000000"/>
-          <w:sz w:val="22"/>
-          <w:szCs w:val="22"/>
-        </w:rPr>
-        <w:t>loan</w:t>
-      </w:r>
-      <w:r>
-        <w:rPr>
-          <w:rFonts w:asciiTheme="minorHAnsi" w:hAnsiTheme="minorHAnsi"/>
-          <w:color w:val="000000"/>
-          <w:sz w:val="22"/>
-          <w:szCs w:val="22"/>
-        </w:rPr>
-        <w:t xml:space="preserve"> </w:t>
-      </w:r>
-      <w:r>
-        <w:rPr>
-          <w:rFonts w:asciiTheme="minorHAnsi" w:hAnsiTheme="minorHAnsi"/>
-          <w:color w:val="000000"/>
-          <w:sz w:val="22"/>
-          <w:szCs w:val="22"/>
-        </w:rPr>
-        <w:t>advances, other</w:t>
-      </w:r>
-      <w:r>
-        <w:rPr>
-          <w:rFonts w:asciiTheme="minorHAnsi" w:hAnsiTheme="minorHAnsi"/>
-          <w:color w:val="000000"/>
-          <w:sz w:val="22"/>
-          <w:szCs w:val="22"/>
-        </w:rPr>
-        <w:t xml:space="preserve"> payments</w:t>
-      </w:r>
-      <w:r>
-        <w:rPr>
-          <w:rFonts w:asciiTheme="minorHAnsi" w:hAnsiTheme="minorHAnsi"/>
-          <w:color w:val="000000"/>
-          <w:sz w:val="22"/>
-          <w:szCs w:val="22"/>
-        </w:rPr>
-        <w:t>, director</w:t>
-      </w:r>
-      <w:r>
-        <w:rPr>
-          <w:rFonts w:asciiTheme="minorHAnsi" w:hAnsiTheme="minorHAnsi"/>
-          <w:color w:val="000000"/>
-          <w:sz w:val="22"/>
-          <w:szCs w:val="22"/>
-        </w:rPr>
-        <w:t xml:space="preserve"> </w:t>
-      </w:r>
-      <w:r>
-        <w:rPr>
-          <w:rFonts w:asciiTheme="minorHAnsi" w:hAnsiTheme="minorHAnsi"/>
-          <w:color w:val="000000"/>
-          <w:sz w:val="22"/>
-          <w:szCs w:val="22"/>
-        </w:rPr>
-        <w:t>fees, deferred</w:t>
-      </w:r>
-      <w:r>
-        <w:rPr>
-          <w:rFonts w:asciiTheme="minorHAnsi" w:hAnsiTheme="minorHAnsi"/>
-          <w:color w:val="000000"/>
-          <w:sz w:val="22"/>
-          <w:szCs w:val="22"/>
-        </w:rPr>
-        <w:t xml:space="preserve"> </w:t>
-      </w:r>
-      <w:r>
-        <w:rPr>
-          <w:rFonts w:asciiTheme="minorHAnsi" w:hAnsiTheme="minorHAnsi"/>
-          <w:color w:val="000000"/>
-          <w:sz w:val="22"/>
-          <w:szCs w:val="22"/>
-        </w:rPr>
-        <w:t>income, long</w:t>
-      </w:r>
-      <w:r>
-        <w:rPr>
-          <w:rFonts w:asciiTheme="minorHAnsi" w:hAnsiTheme="minorHAnsi"/>
-          <w:color w:val="000000"/>
-          <w:sz w:val="22"/>
-          <w:szCs w:val="22"/>
-        </w:rPr>
-        <w:t xml:space="preserve"> </w:t>
-      </w:r>
-      <w:r>
-        <w:rPr>
-          <w:rFonts w:asciiTheme="minorHAnsi" w:hAnsiTheme="minorHAnsi"/>
-          <w:color w:val="000000"/>
-          <w:sz w:val="22"/>
-          <w:szCs w:val="22"/>
-        </w:rPr>
-        <w:t>term</w:t>
-      </w:r>
-      <w:r>
-        <w:rPr>
-          <w:rFonts w:asciiTheme="minorHAnsi" w:hAnsiTheme="minorHAnsi"/>
-          <w:color w:val="000000"/>
-          <w:sz w:val="22"/>
-          <w:szCs w:val="22"/>
-        </w:rPr>
-        <w:t xml:space="preserve"> </w:t>
-      </w:r>
-      <w:r>
-        <w:rPr>
-          <w:rFonts w:asciiTheme="minorHAnsi" w:hAnsiTheme="minorHAnsi"/>
-          <w:color w:val="000000"/>
-          <w:sz w:val="22"/>
-          <w:szCs w:val="22"/>
-        </w:rPr>
-        <w:t xml:space="preserve">incentive, </w:t>
-      </w:r>
-      <w:r>
-        <w:rPr>
-          <w:rFonts w:asciiTheme="minorHAnsi" w:hAnsiTheme="minorHAnsi"/>
-          <w:color w:val="000000"/>
-          <w:sz w:val="22"/>
-          <w:szCs w:val="22"/>
-        </w:rPr>
-        <w:t>ratio of emails to POIs</w:t>
-      </w:r>
-      <w:r>
-        <w:rPr>
-          <w:rFonts w:asciiTheme="minorHAnsi" w:hAnsiTheme="minorHAnsi"/>
-          <w:color w:val="000000"/>
-          <w:sz w:val="22"/>
-          <w:szCs w:val="22"/>
-        </w:rPr>
-        <w:t xml:space="preserve">, </w:t>
-      </w:r>
-      <w:r>
-        <w:rPr>
-          <w:rFonts w:asciiTheme="minorHAnsi" w:hAnsiTheme="minorHAnsi"/>
-          <w:color w:val="000000"/>
-          <w:sz w:val="22"/>
-          <w:szCs w:val="22"/>
-        </w:rPr>
-        <w:t>ratio of sent emails to POIs</w:t>
-      </w:r>
-      <w:r>
-        <w:rPr>
-          <w:rFonts w:asciiTheme="minorHAnsi" w:hAnsiTheme="minorHAnsi"/>
-          <w:color w:val="000000"/>
-          <w:sz w:val="22"/>
-          <w:szCs w:val="22"/>
-        </w:rPr>
-        <w:t xml:space="preserve">, </w:t>
-      </w:r>
-      <w:r>
-        <w:rPr>
-          <w:rFonts w:asciiTheme="minorHAnsi" w:hAnsiTheme="minorHAnsi"/>
-          <w:color w:val="000000"/>
-          <w:sz w:val="22"/>
-          <w:szCs w:val="22"/>
-        </w:rPr>
-        <w:t>and ratio of received emails from POIs</w:t>
-      </w:r>
-      <w:r>
-        <w:rPr>
-          <w:rFonts w:asciiTheme="minorHAnsi" w:hAnsiTheme="minorHAnsi" w:cs="Arial"/>
-          <w:color w:val="000000"/>
-          <w:sz w:val="22"/>
-          <w:szCs w:val="22"/>
-        </w:rPr>
-        <w:t xml:space="preserve">. </w:t>
-      </w:r>
-      <w:r>
-        <w:rPr>
-          <w:rFonts w:asciiTheme="minorHAnsi" w:hAnsiTheme="minorHAnsi"/>
-          <w:color w:val="000000"/>
-          <w:sz w:val="22"/>
-          <w:szCs w:val="22"/>
-          <w:shd w:val="clear" w:color="auto" w:fill="FFFFFF"/>
-        </w:rPr>
-        <w:t>If I were to iterate on this classifier, this would seem a good point to attempt some sort of dimensionality reduction - perhaps a PCA on financial features to uncover latent variables, simplify the input, and reduce classifier variance. However, this feature set met the required threshold so no further feature selection was undertaken.</w:t>
+          <w:rFonts w:asciiTheme="minorHAnsi" w:hAnsiTheme="minorHAnsi"/>
+          <w:color w:val="000000"/>
+          <w:sz w:val="22"/>
+          <w:szCs w:val="22"/>
+          <w:shd w:val="clear" w:color="auto" w:fill="FFFFFF"/>
+        </w:rPr>
+        <w:t xml:space="preserve"> classifier with the new and old email features:</w:t>
+      </w:r>
+    </w:p>
+    <w:p>
+      <w:pPr>
+        <w:spacing w:after="0" w:line="240" w:lineRule="auto"/>
+        <w:rPr>
+          <w:rFonts w:ascii="Times New Roman" w:eastAsia="Times New Roman" w:hAnsi="Times New Roman" w:cs="Times New Roman"/>
+          <w:sz w:val="24"/>
+          <w:szCs w:val="24"/>
+        </w:rPr>
+      </w:pPr>
+    </w:p>
+    <w:p>
+      <w:pPr>
+        <w:tabs>
+          <w:tab w:val="left" w:pos="916"/>
+          <w:tab w:val="left" w:pos="1832"/>
+          <w:tab w:val="left" w:pos="2748"/>
+          <w:tab w:val="left" w:pos="3664"/>
+          <w:tab w:val="left" w:pos="4580"/>
+          <w:tab w:val="left" w:pos="5496"/>
+          <w:tab w:val="left" w:pos="6412"/>
+          <w:tab w:val="left" w:pos="7328"/>
+          <w:tab w:val="left" w:pos="8244"/>
+          <w:tab w:val="left" w:pos="9160"/>
+          <w:tab w:val="left" w:pos="10076"/>
+          <w:tab w:val="left" w:pos="10992"/>
+          <w:tab w:val="left" w:pos="11908"/>
+          <w:tab w:val="left" w:pos="12824"/>
+          <w:tab w:val="left" w:pos="13740"/>
+          <w:tab w:val="left" w:pos="14656"/>
+        </w:tabs>
+        <w:wordWrap w:val="0"/>
+        <w:spacing w:after="0" w:line="291" w:lineRule="atLeast"/>
+        <w:textAlignment w:val="baseline"/>
+        <w:rPr>
+          <w:rFonts w:ascii="Courier New" w:eastAsia="Times New Roman" w:hAnsi="Courier New" w:cs="Courier New"/>
+          <w:color w:val="000000"/>
+          <w:sz w:val="20"/>
+          <w:szCs w:val="20"/>
+        </w:rPr>
+      </w:pPr>
+      <w:r>
+        <w:rPr>
+          <w:rFonts w:ascii="Courier New" w:eastAsia="Times New Roman" w:hAnsi="Courier New" w:cs="Courier New"/>
+          <w:color w:val="000000"/>
+          <w:sz w:val="20"/>
+          <w:szCs w:val="20"/>
+        </w:rPr>
+        <w:t xml:space="preserve">Naive </w:t>
+      </w:r>
+      <w:proofErr w:type="spellStart"/>
+      <w:r>
+        <w:rPr>
+          <w:rFonts w:ascii="Courier New" w:eastAsia="Times New Roman" w:hAnsi="Courier New" w:cs="Courier New"/>
+          <w:color w:val="000000"/>
+          <w:sz w:val="20"/>
+          <w:szCs w:val="20"/>
+        </w:rPr>
+        <w:t>Bayes</w:t>
+      </w:r>
+      <w:proofErr w:type="spellEnd"/>
+      <w:r>
+        <w:rPr>
+          <w:rFonts w:ascii="Courier New" w:eastAsia="Times New Roman" w:hAnsi="Courier New" w:cs="Courier New"/>
+          <w:color w:val="000000"/>
+          <w:sz w:val="20"/>
+          <w:szCs w:val="20"/>
+        </w:rPr>
+        <w:t xml:space="preserve"> with new email features: 0.680555555556</w:t>
+      </w:r>
+    </w:p>
+    <w:p>
+      <w:pPr>
+        <w:tabs>
+          <w:tab w:val="left" w:pos="916"/>
+          <w:tab w:val="left" w:pos="1832"/>
+          <w:tab w:val="left" w:pos="2748"/>
+          <w:tab w:val="left" w:pos="3664"/>
+          <w:tab w:val="left" w:pos="4580"/>
+          <w:tab w:val="left" w:pos="5496"/>
+          <w:tab w:val="left" w:pos="6412"/>
+          <w:tab w:val="left" w:pos="7328"/>
+          <w:tab w:val="left" w:pos="8244"/>
+          <w:tab w:val="left" w:pos="9160"/>
+          <w:tab w:val="left" w:pos="10076"/>
+          <w:tab w:val="left" w:pos="10992"/>
+          <w:tab w:val="left" w:pos="11908"/>
+          <w:tab w:val="left" w:pos="12824"/>
+          <w:tab w:val="left" w:pos="13740"/>
+          <w:tab w:val="left" w:pos="14656"/>
+        </w:tabs>
+        <w:wordWrap w:val="0"/>
+        <w:spacing w:after="0" w:line="291" w:lineRule="atLeast"/>
+        <w:textAlignment w:val="baseline"/>
+        <w:rPr>
+          <w:rFonts w:ascii="Courier New" w:eastAsia="Times New Roman" w:hAnsi="Courier New" w:cs="Courier New"/>
+          <w:color w:val="000000"/>
+          <w:sz w:val="20"/>
+          <w:szCs w:val="20"/>
+        </w:rPr>
+      </w:pPr>
+      <w:r>
+        <w:rPr>
+          <w:rFonts w:ascii="Courier New" w:eastAsia="Times New Roman" w:hAnsi="Courier New" w:cs="Courier New"/>
+          <w:color w:val="000000"/>
+          <w:sz w:val="20"/>
+          <w:szCs w:val="20"/>
+        </w:rPr>
+        <w:t xml:space="preserve">Naive </w:t>
+      </w:r>
+      <w:proofErr w:type="spellStart"/>
+      <w:r>
+        <w:rPr>
+          <w:rFonts w:ascii="Courier New" w:eastAsia="Times New Roman" w:hAnsi="Courier New" w:cs="Courier New"/>
+          <w:color w:val="000000"/>
+          <w:sz w:val="20"/>
+          <w:szCs w:val="20"/>
+        </w:rPr>
+        <w:t>Bayes</w:t>
+      </w:r>
+      <w:proofErr w:type="spellEnd"/>
+      <w:r>
+        <w:rPr>
+          <w:rFonts w:ascii="Courier New" w:eastAsia="Times New Roman" w:hAnsi="Courier New" w:cs="Courier New"/>
+          <w:color w:val="000000"/>
+          <w:sz w:val="20"/>
+          <w:szCs w:val="20"/>
+        </w:rPr>
+        <w:t xml:space="preserve"> with old email features: 0.666666666667</w:t>
+      </w:r>
+    </w:p>
+    <w:p>
+      <w:pPr>
+        <w:spacing w:after="0" w:line="240" w:lineRule="auto"/>
+        <w:rPr>
+          <w:rFonts w:ascii="Times New Roman" w:eastAsia="Times New Roman" w:hAnsi="Times New Roman" w:cs="Times New Roman"/>
+          <w:sz w:val="24"/>
+          <w:szCs w:val="24"/>
+        </w:rPr>
+      </w:pPr>
+    </w:p>
+    <w:p>
+      <w:pPr>
+        <w:tabs>
+          <w:tab w:val="left" w:pos="916"/>
+          <w:tab w:val="left" w:pos="1832"/>
+          <w:tab w:val="left" w:pos="2748"/>
+          <w:tab w:val="left" w:pos="3664"/>
+          <w:tab w:val="left" w:pos="4580"/>
+          <w:tab w:val="left" w:pos="5496"/>
+          <w:tab w:val="left" w:pos="6412"/>
+          <w:tab w:val="left" w:pos="7328"/>
+          <w:tab w:val="left" w:pos="8244"/>
+          <w:tab w:val="left" w:pos="9160"/>
+          <w:tab w:val="left" w:pos="10076"/>
+          <w:tab w:val="left" w:pos="10992"/>
+          <w:tab w:val="left" w:pos="11908"/>
+          <w:tab w:val="left" w:pos="12824"/>
+          <w:tab w:val="left" w:pos="13740"/>
+          <w:tab w:val="left" w:pos="14656"/>
+        </w:tabs>
+        <w:wordWrap w:val="0"/>
+        <w:spacing w:after="0" w:line="291" w:lineRule="atLeast"/>
+        <w:textAlignment w:val="baseline"/>
+        <w:rPr>
+          <w:rFonts w:ascii="Courier New" w:eastAsia="Times New Roman" w:hAnsi="Courier New" w:cs="Courier New"/>
+          <w:color w:val="000000"/>
+          <w:sz w:val="20"/>
+          <w:szCs w:val="20"/>
+        </w:rPr>
+      </w:pPr>
+      <w:r>
+        <w:rPr>
+          <w:rFonts w:ascii="Courier New" w:eastAsia="Times New Roman" w:hAnsi="Courier New" w:cs="Courier New"/>
+          <w:color w:val="000000"/>
+          <w:sz w:val="20"/>
+          <w:szCs w:val="20"/>
+        </w:rPr>
+        <w:t>Random Forest with new email features: 0.861111111111</w:t>
+      </w:r>
+    </w:p>
+    <w:p>
+      <w:pPr>
+        <w:tabs>
+          <w:tab w:val="left" w:pos="916"/>
+          <w:tab w:val="left" w:pos="1832"/>
+          <w:tab w:val="left" w:pos="2748"/>
+          <w:tab w:val="left" w:pos="3664"/>
+          <w:tab w:val="left" w:pos="4580"/>
+          <w:tab w:val="left" w:pos="5496"/>
+          <w:tab w:val="left" w:pos="6412"/>
+          <w:tab w:val="left" w:pos="7328"/>
+          <w:tab w:val="left" w:pos="8244"/>
+          <w:tab w:val="left" w:pos="9160"/>
+          <w:tab w:val="left" w:pos="10076"/>
+          <w:tab w:val="left" w:pos="10992"/>
+          <w:tab w:val="left" w:pos="11908"/>
+          <w:tab w:val="left" w:pos="12824"/>
+          <w:tab w:val="left" w:pos="13740"/>
+          <w:tab w:val="left" w:pos="14656"/>
+        </w:tabs>
+        <w:wordWrap w:val="0"/>
+        <w:spacing w:after="0" w:line="291" w:lineRule="atLeast"/>
+        <w:textAlignment w:val="baseline"/>
+        <w:rPr>
+          <w:rFonts w:ascii="Courier New" w:eastAsia="Times New Roman" w:hAnsi="Courier New" w:cs="Courier New"/>
+          <w:color w:val="000000"/>
+          <w:sz w:val="20"/>
+          <w:szCs w:val="20"/>
+        </w:rPr>
+      </w:pPr>
+      <w:r>
+        <w:rPr>
+          <w:rFonts w:ascii="Courier New" w:eastAsia="Times New Roman" w:hAnsi="Courier New" w:cs="Courier New"/>
+          <w:color w:val="000000"/>
+          <w:sz w:val="20"/>
+          <w:szCs w:val="20"/>
+        </w:rPr>
+        <w:t>Random Forest with old email features: 0.868055555556</w:t>
+      </w:r>
+    </w:p>
+    <w:p>
+      <w:pPr>
+        <w:spacing w:after="0" w:line="240" w:lineRule="auto"/>
+        <w:rPr>
+          <w:rFonts w:ascii="Times New Roman" w:eastAsia="Times New Roman" w:hAnsi="Times New Roman" w:cs="Times New Roman"/>
+          <w:sz w:val="24"/>
+          <w:szCs w:val="24"/>
+        </w:rPr>
+      </w:pPr>
+    </w:p>
+    <w:p>
+      <w:pPr>
+        <w:tabs>
+          <w:tab w:val="left" w:pos="916"/>
+          <w:tab w:val="left" w:pos="1832"/>
+          <w:tab w:val="left" w:pos="2748"/>
+          <w:tab w:val="left" w:pos="3664"/>
+          <w:tab w:val="left" w:pos="4580"/>
+          <w:tab w:val="left" w:pos="5496"/>
+          <w:tab w:val="left" w:pos="6412"/>
+          <w:tab w:val="left" w:pos="7328"/>
+          <w:tab w:val="left" w:pos="8244"/>
+          <w:tab w:val="left" w:pos="9160"/>
+          <w:tab w:val="left" w:pos="10076"/>
+          <w:tab w:val="left" w:pos="10992"/>
+          <w:tab w:val="left" w:pos="11908"/>
+          <w:tab w:val="left" w:pos="12824"/>
+          <w:tab w:val="left" w:pos="13740"/>
+          <w:tab w:val="left" w:pos="14656"/>
+        </w:tabs>
+        <w:wordWrap w:val="0"/>
+        <w:spacing w:after="0" w:line="291" w:lineRule="atLeast"/>
+        <w:textAlignment w:val="baseline"/>
+        <w:rPr>
+          <w:rFonts w:ascii="Courier New" w:eastAsia="Times New Roman" w:hAnsi="Courier New" w:cs="Courier New"/>
+          <w:color w:val="000000"/>
+          <w:sz w:val="20"/>
+          <w:szCs w:val="20"/>
+        </w:rPr>
+      </w:pPr>
+      <w:proofErr w:type="spellStart"/>
+      <w:r>
+        <w:rPr>
+          <w:rFonts w:ascii="Courier New" w:eastAsia="Times New Roman" w:hAnsi="Courier New" w:cs="Courier New"/>
+          <w:color w:val="000000"/>
+          <w:sz w:val="20"/>
+          <w:szCs w:val="20"/>
+        </w:rPr>
+        <w:t>AdaBoost</w:t>
+      </w:r>
+      <w:proofErr w:type="spellEnd"/>
+      <w:r>
+        <w:rPr>
+          <w:rFonts w:ascii="Courier New" w:eastAsia="Times New Roman" w:hAnsi="Courier New" w:cs="Courier New"/>
+          <w:color w:val="000000"/>
+          <w:sz w:val="20"/>
+          <w:szCs w:val="20"/>
+        </w:rPr>
+        <w:t xml:space="preserve"> with new email features: 0.861111111111</w:t>
+      </w:r>
+    </w:p>
+    <w:p>
+      <w:pPr>
+        <w:tabs>
+          <w:tab w:val="left" w:pos="916"/>
+          <w:tab w:val="left" w:pos="1832"/>
+          <w:tab w:val="left" w:pos="2748"/>
+          <w:tab w:val="left" w:pos="3664"/>
+          <w:tab w:val="left" w:pos="4580"/>
+          <w:tab w:val="left" w:pos="5496"/>
+          <w:tab w:val="left" w:pos="6412"/>
+          <w:tab w:val="left" w:pos="7328"/>
+          <w:tab w:val="left" w:pos="8244"/>
+          <w:tab w:val="left" w:pos="9160"/>
+          <w:tab w:val="left" w:pos="10076"/>
+          <w:tab w:val="left" w:pos="10992"/>
+          <w:tab w:val="left" w:pos="11908"/>
+          <w:tab w:val="left" w:pos="12824"/>
+          <w:tab w:val="left" w:pos="13740"/>
+          <w:tab w:val="left" w:pos="14656"/>
+        </w:tabs>
+        <w:wordWrap w:val="0"/>
+        <w:spacing w:after="0" w:line="291" w:lineRule="atLeast"/>
+        <w:textAlignment w:val="baseline"/>
+        <w:rPr>
+          <w:rFonts w:ascii="Courier New" w:eastAsia="Times New Roman" w:hAnsi="Courier New" w:cs="Courier New"/>
+          <w:color w:val="000000"/>
+          <w:sz w:val="20"/>
+          <w:szCs w:val="20"/>
+        </w:rPr>
+      </w:pPr>
+      <w:proofErr w:type="spellStart"/>
+      <w:r>
+        <w:rPr>
+          <w:rFonts w:ascii="Courier New" w:eastAsia="Times New Roman" w:hAnsi="Courier New" w:cs="Courier New"/>
+          <w:color w:val="000000"/>
+          <w:sz w:val="20"/>
+          <w:szCs w:val="20"/>
+        </w:rPr>
+        <w:t>AdaBoost</w:t>
+      </w:r>
+      <w:proofErr w:type="spellEnd"/>
+      <w:r>
+        <w:rPr>
+          <w:rFonts w:ascii="Courier New" w:eastAsia="Times New Roman" w:hAnsi="Courier New" w:cs="Courier New"/>
+          <w:color w:val="000000"/>
+          <w:sz w:val="20"/>
+          <w:szCs w:val="20"/>
+        </w:rPr>
+        <w:t xml:space="preserve"> with old email features: 0.854166666667</w:t>
       </w:r>
     </w:p>
     <w:p>
@@ -885,6 +850,555 @@
         <w:spacing w:line="285" w:lineRule="atLeast"/>
         <w:textAlignment w:val="baseline"/>
         <w:rPr>
+          <w:rFonts w:asciiTheme="minorHAnsi" w:hAnsiTheme="minorHAnsi"/>
+          <w:color w:val="000000"/>
+          <w:sz w:val="22"/>
+          <w:szCs w:val="22"/>
+          <w:shd w:val="clear" w:color="auto" w:fill="FFFFFF"/>
+        </w:rPr>
+      </w:pPr>
+      <w:r>
+        <w:rPr>
+          <w:rFonts w:asciiTheme="minorHAnsi" w:hAnsiTheme="minorHAnsi"/>
+          <w:color w:val="000000"/>
+          <w:sz w:val="22"/>
+          <w:szCs w:val="22"/>
+          <w:shd w:val="clear" w:color="auto" w:fill="FFFFFF"/>
+        </w:rPr>
+        <w:t xml:space="preserve">The new features provided better accuracy for both the Naive </w:t>
+      </w:r>
+      <w:proofErr w:type="spellStart"/>
+      <w:r>
+        <w:rPr>
+          <w:rFonts w:asciiTheme="minorHAnsi" w:hAnsiTheme="minorHAnsi"/>
+          <w:color w:val="000000"/>
+          <w:sz w:val="22"/>
+          <w:szCs w:val="22"/>
+          <w:shd w:val="clear" w:color="auto" w:fill="FFFFFF"/>
+        </w:rPr>
+        <w:t>Bayes</w:t>
+      </w:r>
+      <w:proofErr w:type="spellEnd"/>
+      <w:r>
+        <w:rPr>
+          <w:rFonts w:asciiTheme="minorHAnsi" w:hAnsiTheme="minorHAnsi"/>
+          <w:color w:val="000000"/>
+          <w:sz w:val="22"/>
+          <w:szCs w:val="22"/>
+          <w:shd w:val="clear" w:color="auto" w:fill="FFFFFF"/>
+        </w:rPr>
+        <w:t xml:space="preserve"> and Random Forest classifiers, and I thus proceeded with them for the tuning step.</w:t>
+      </w:r>
+      <w:r>
+        <w:rPr>
+          <w:rFonts w:asciiTheme="minorHAnsi" w:hAnsiTheme="minorHAnsi"/>
+          <w:color w:val="000000"/>
+          <w:sz w:val="22"/>
+          <w:szCs w:val="22"/>
+          <w:shd w:val="clear" w:color="auto" w:fill="FFFFFF"/>
+        </w:rPr>
+        <w:t xml:space="preserve"> Note: because the final algorithm is very computationally intensive I did not run it twice once with the old and once with the new email features.</w:t>
+      </w:r>
+    </w:p>
+    <w:p>
+      <w:pPr>
+        <w:pStyle w:val="HTMLPreformatted"/>
+        <w:shd w:val="clear" w:color="auto" w:fill="FFFFFF"/>
+        <w:wordWrap w:val="0"/>
+        <w:spacing w:line="285" w:lineRule="atLeast"/>
+        <w:textAlignment w:val="baseline"/>
+        <w:rPr>
+          <w:rFonts w:asciiTheme="minorHAnsi" w:hAnsiTheme="minorHAnsi" w:cs="Arial"/>
+          <w:color w:val="000000"/>
+          <w:sz w:val="22"/>
+          <w:szCs w:val="22"/>
+        </w:rPr>
+      </w:pPr>
+    </w:p>
+    <w:p>
+      <w:pPr>
+        <w:pStyle w:val="HTMLPreformatted"/>
+        <w:shd w:val="clear" w:color="auto" w:fill="FFFFFF"/>
+        <w:wordWrap w:val="0"/>
+        <w:spacing w:line="285" w:lineRule="atLeast"/>
+        <w:textAlignment w:val="baseline"/>
+        <w:rPr>
+          <w:rFonts w:asciiTheme="minorHAnsi" w:hAnsiTheme="minorHAnsi"/>
+          <w:color w:val="000000"/>
+          <w:sz w:val="22"/>
+          <w:szCs w:val="22"/>
+          <w:shd w:val="clear" w:color="auto" w:fill="FFFFFF"/>
+        </w:rPr>
+      </w:pPr>
+      <w:r>
+        <w:rPr>
+          <w:rFonts w:asciiTheme="minorHAnsi" w:hAnsiTheme="minorHAnsi" w:cs="Arial"/>
+          <w:color w:val="000000"/>
+          <w:sz w:val="22"/>
+          <w:szCs w:val="22"/>
+        </w:rPr>
+        <w:t xml:space="preserve">In my most successful classifier - an </w:t>
+      </w:r>
+      <w:proofErr w:type="spellStart"/>
+      <w:r>
+        <w:rPr>
+          <w:rFonts w:asciiTheme="minorHAnsi" w:hAnsiTheme="minorHAnsi" w:cs="Arial"/>
+          <w:color w:val="000000"/>
+          <w:sz w:val="22"/>
+          <w:szCs w:val="22"/>
+        </w:rPr>
+        <w:t>AdaBoost</w:t>
+      </w:r>
+      <w:proofErr w:type="spellEnd"/>
+      <w:r>
+        <w:rPr>
+          <w:rFonts w:asciiTheme="minorHAnsi" w:hAnsiTheme="minorHAnsi" w:cs="Arial"/>
+          <w:color w:val="000000"/>
+          <w:sz w:val="22"/>
+          <w:szCs w:val="22"/>
+        </w:rPr>
+        <w:t xml:space="preserve"> using decision trees as t</w:t>
+      </w:r>
+      <w:r>
+        <w:rPr>
+          <w:rFonts w:asciiTheme="minorHAnsi" w:hAnsiTheme="minorHAnsi" w:cs="Arial"/>
+          <w:color w:val="000000"/>
+          <w:sz w:val="22"/>
+          <w:szCs w:val="22"/>
+        </w:rPr>
+        <w:t>he base - I ended up selecting 16</w:t>
+      </w:r>
+      <w:r>
+        <w:rPr>
+          <w:rFonts w:asciiTheme="minorHAnsi" w:hAnsiTheme="minorHAnsi" w:cs="Arial"/>
+          <w:color w:val="000000"/>
+          <w:sz w:val="22"/>
+          <w:szCs w:val="22"/>
+        </w:rPr>
+        <w:t xml:space="preserve"> features. They were: </w:t>
+      </w:r>
+      <w:r>
+        <w:rPr>
+          <w:rFonts w:asciiTheme="minorHAnsi" w:hAnsiTheme="minorHAnsi"/>
+          <w:color w:val="000000"/>
+          <w:sz w:val="22"/>
+          <w:szCs w:val="22"/>
+        </w:rPr>
+        <w:t>salary, total</w:t>
+      </w:r>
+      <w:r>
+        <w:rPr>
+          <w:rFonts w:asciiTheme="minorHAnsi" w:hAnsiTheme="minorHAnsi"/>
+          <w:color w:val="000000"/>
+          <w:sz w:val="22"/>
+          <w:szCs w:val="22"/>
+        </w:rPr>
+        <w:t xml:space="preserve"> </w:t>
+      </w:r>
+      <w:r>
+        <w:rPr>
+          <w:rFonts w:asciiTheme="minorHAnsi" w:hAnsiTheme="minorHAnsi"/>
+          <w:color w:val="000000"/>
+          <w:sz w:val="22"/>
+          <w:szCs w:val="22"/>
+        </w:rPr>
+        <w:t>payments, exercised</w:t>
+      </w:r>
+      <w:r>
+        <w:rPr>
+          <w:rFonts w:asciiTheme="minorHAnsi" w:hAnsiTheme="minorHAnsi"/>
+          <w:color w:val="000000"/>
+          <w:sz w:val="22"/>
+          <w:szCs w:val="22"/>
+        </w:rPr>
+        <w:t xml:space="preserve"> </w:t>
+      </w:r>
+      <w:r>
+        <w:rPr>
+          <w:rFonts w:asciiTheme="minorHAnsi" w:hAnsiTheme="minorHAnsi"/>
+          <w:color w:val="000000"/>
+          <w:sz w:val="22"/>
+          <w:szCs w:val="22"/>
+        </w:rPr>
+        <w:t>stock</w:t>
+      </w:r>
+      <w:r>
+        <w:rPr>
+          <w:rFonts w:asciiTheme="minorHAnsi" w:hAnsiTheme="minorHAnsi"/>
+          <w:color w:val="000000"/>
+          <w:sz w:val="22"/>
+          <w:szCs w:val="22"/>
+        </w:rPr>
+        <w:t xml:space="preserve"> </w:t>
+      </w:r>
+      <w:r>
+        <w:rPr>
+          <w:rFonts w:asciiTheme="minorHAnsi" w:hAnsiTheme="minorHAnsi"/>
+          <w:color w:val="000000"/>
+          <w:sz w:val="22"/>
+          <w:szCs w:val="22"/>
+        </w:rPr>
+        <w:t>options, bonus, restricted</w:t>
+      </w:r>
+      <w:r>
+        <w:rPr>
+          <w:rFonts w:asciiTheme="minorHAnsi" w:hAnsiTheme="minorHAnsi"/>
+          <w:color w:val="000000"/>
+          <w:sz w:val="22"/>
+          <w:szCs w:val="22"/>
+        </w:rPr>
+        <w:t xml:space="preserve"> </w:t>
+      </w:r>
+      <w:r>
+        <w:rPr>
+          <w:rFonts w:asciiTheme="minorHAnsi" w:hAnsiTheme="minorHAnsi"/>
+          <w:color w:val="000000"/>
+          <w:sz w:val="22"/>
+          <w:szCs w:val="22"/>
+        </w:rPr>
+        <w:t>stock, shared</w:t>
+      </w:r>
+      <w:r>
+        <w:rPr>
+          <w:rFonts w:asciiTheme="minorHAnsi" w:hAnsiTheme="minorHAnsi"/>
+          <w:color w:val="000000"/>
+          <w:sz w:val="22"/>
+          <w:szCs w:val="22"/>
+        </w:rPr>
+        <w:t xml:space="preserve"> </w:t>
+      </w:r>
+      <w:r>
+        <w:rPr>
+          <w:rFonts w:asciiTheme="minorHAnsi" w:hAnsiTheme="minorHAnsi"/>
+          <w:color w:val="000000"/>
+          <w:sz w:val="22"/>
+          <w:szCs w:val="22"/>
+        </w:rPr>
+        <w:t>receipt</w:t>
+      </w:r>
+      <w:r>
+        <w:rPr>
+          <w:rFonts w:asciiTheme="minorHAnsi" w:hAnsiTheme="minorHAnsi"/>
+          <w:color w:val="000000"/>
+          <w:sz w:val="22"/>
+          <w:szCs w:val="22"/>
+        </w:rPr>
+        <w:t xml:space="preserve"> </w:t>
+      </w:r>
+      <w:r>
+        <w:rPr>
+          <w:rFonts w:asciiTheme="minorHAnsi" w:hAnsiTheme="minorHAnsi"/>
+          <w:color w:val="000000"/>
+          <w:sz w:val="22"/>
+          <w:szCs w:val="22"/>
+        </w:rPr>
+        <w:t>with</w:t>
+      </w:r>
+      <w:r>
+        <w:rPr>
+          <w:rFonts w:asciiTheme="minorHAnsi" w:hAnsiTheme="minorHAnsi"/>
+          <w:color w:val="000000"/>
+          <w:sz w:val="22"/>
+          <w:szCs w:val="22"/>
+        </w:rPr>
+        <w:t xml:space="preserve"> </w:t>
+      </w:r>
+      <w:r>
+        <w:rPr>
+          <w:rFonts w:asciiTheme="minorHAnsi" w:hAnsiTheme="minorHAnsi"/>
+          <w:color w:val="000000"/>
+          <w:sz w:val="22"/>
+          <w:szCs w:val="22"/>
+        </w:rPr>
+        <w:t>po</w:t>
+      </w:r>
+      <w:r>
+        <w:rPr>
+          <w:rFonts w:asciiTheme="minorHAnsi" w:hAnsiTheme="minorHAnsi"/>
+          <w:color w:val="000000"/>
+          <w:sz w:val="22"/>
+          <w:szCs w:val="22"/>
+        </w:rPr>
+        <w:t>i</w:t>
+      </w:r>
+      <w:r>
+        <w:rPr>
+          <w:rFonts w:asciiTheme="minorHAnsi" w:hAnsiTheme="minorHAnsi"/>
+          <w:color w:val="000000"/>
+          <w:sz w:val="22"/>
+          <w:szCs w:val="22"/>
+        </w:rPr>
+        <w:t>, total</w:t>
+      </w:r>
+      <w:r>
+        <w:rPr>
+          <w:rFonts w:asciiTheme="minorHAnsi" w:hAnsiTheme="minorHAnsi"/>
+          <w:color w:val="000000"/>
+          <w:sz w:val="22"/>
+          <w:szCs w:val="22"/>
+        </w:rPr>
+        <w:t xml:space="preserve"> </w:t>
+      </w:r>
+      <w:r>
+        <w:rPr>
+          <w:rFonts w:asciiTheme="minorHAnsi" w:hAnsiTheme="minorHAnsi"/>
+          <w:color w:val="000000"/>
+          <w:sz w:val="22"/>
+          <w:szCs w:val="22"/>
+        </w:rPr>
+        <w:t>stock</w:t>
+      </w:r>
+      <w:r>
+        <w:rPr>
+          <w:rFonts w:asciiTheme="minorHAnsi" w:hAnsiTheme="minorHAnsi"/>
+          <w:color w:val="000000"/>
+          <w:sz w:val="22"/>
+          <w:szCs w:val="22"/>
+        </w:rPr>
+        <w:t xml:space="preserve"> </w:t>
+      </w:r>
+      <w:r>
+        <w:rPr>
+          <w:rFonts w:asciiTheme="minorHAnsi" w:hAnsiTheme="minorHAnsi"/>
+          <w:color w:val="000000"/>
+          <w:sz w:val="22"/>
+          <w:szCs w:val="22"/>
+        </w:rPr>
+        <w:t xml:space="preserve">value, </w:t>
+      </w:r>
+      <w:r>
+        <w:rPr>
+          <w:rFonts w:asciiTheme="minorHAnsi" w:hAnsiTheme="minorHAnsi"/>
+          <w:color w:val="000000"/>
+          <w:sz w:val="22"/>
+          <w:szCs w:val="22"/>
+        </w:rPr>
+        <w:t xml:space="preserve"> </w:t>
+      </w:r>
+      <w:r>
+        <w:rPr>
+          <w:rFonts w:asciiTheme="minorHAnsi" w:hAnsiTheme="minorHAnsi"/>
+          <w:color w:val="000000"/>
+          <w:sz w:val="22"/>
+          <w:szCs w:val="22"/>
+        </w:rPr>
+        <w:t xml:space="preserve">expenses, </w:t>
+      </w:r>
+      <w:r>
+        <w:rPr>
+          <w:rFonts w:asciiTheme="minorHAnsi" w:hAnsiTheme="minorHAnsi"/>
+          <w:color w:val="000000"/>
+          <w:sz w:val="22"/>
+          <w:szCs w:val="22"/>
+        </w:rPr>
+        <w:t xml:space="preserve"> </w:t>
+      </w:r>
+      <w:r>
+        <w:rPr>
+          <w:rFonts w:asciiTheme="minorHAnsi" w:hAnsiTheme="minorHAnsi"/>
+          <w:color w:val="000000"/>
+          <w:sz w:val="22"/>
+          <w:szCs w:val="22"/>
+        </w:rPr>
+        <w:t>loan</w:t>
+      </w:r>
+      <w:r>
+        <w:rPr>
+          <w:rFonts w:asciiTheme="minorHAnsi" w:hAnsiTheme="minorHAnsi"/>
+          <w:color w:val="000000"/>
+          <w:sz w:val="22"/>
+          <w:szCs w:val="22"/>
+        </w:rPr>
+        <w:t xml:space="preserve"> </w:t>
+      </w:r>
+      <w:r>
+        <w:rPr>
+          <w:rFonts w:asciiTheme="minorHAnsi" w:hAnsiTheme="minorHAnsi"/>
+          <w:color w:val="000000"/>
+          <w:sz w:val="22"/>
+          <w:szCs w:val="22"/>
+        </w:rPr>
+        <w:t>advances, other</w:t>
+      </w:r>
+      <w:r>
+        <w:rPr>
+          <w:rFonts w:asciiTheme="minorHAnsi" w:hAnsiTheme="minorHAnsi"/>
+          <w:color w:val="000000"/>
+          <w:sz w:val="22"/>
+          <w:szCs w:val="22"/>
+        </w:rPr>
+        <w:t xml:space="preserve"> payments</w:t>
+      </w:r>
+      <w:r>
+        <w:rPr>
+          <w:rFonts w:asciiTheme="minorHAnsi" w:hAnsiTheme="minorHAnsi"/>
+          <w:color w:val="000000"/>
+          <w:sz w:val="22"/>
+          <w:szCs w:val="22"/>
+        </w:rPr>
+        <w:t>, director</w:t>
+      </w:r>
+      <w:r>
+        <w:rPr>
+          <w:rFonts w:asciiTheme="minorHAnsi" w:hAnsiTheme="minorHAnsi"/>
+          <w:color w:val="000000"/>
+          <w:sz w:val="22"/>
+          <w:szCs w:val="22"/>
+        </w:rPr>
+        <w:t xml:space="preserve"> </w:t>
+      </w:r>
+      <w:r>
+        <w:rPr>
+          <w:rFonts w:asciiTheme="minorHAnsi" w:hAnsiTheme="minorHAnsi"/>
+          <w:color w:val="000000"/>
+          <w:sz w:val="22"/>
+          <w:szCs w:val="22"/>
+        </w:rPr>
+        <w:t>fees, deferred</w:t>
+      </w:r>
+      <w:r>
+        <w:rPr>
+          <w:rFonts w:asciiTheme="minorHAnsi" w:hAnsiTheme="minorHAnsi"/>
+          <w:color w:val="000000"/>
+          <w:sz w:val="22"/>
+          <w:szCs w:val="22"/>
+        </w:rPr>
+        <w:t xml:space="preserve"> </w:t>
+      </w:r>
+      <w:r>
+        <w:rPr>
+          <w:rFonts w:asciiTheme="minorHAnsi" w:hAnsiTheme="minorHAnsi"/>
+          <w:color w:val="000000"/>
+          <w:sz w:val="22"/>
+          <w:szCs w:val="22"/>
+        </w:rPr>
+        <w:t>income, long</w:t>
+      </w:r>
+      <w:r>
+        <w:rPr>
+          <w:rFonts w:asciiTheme="minorHAnsi" w:hAnsiTheme="minorHAnsi"/>
+          <w:color w:val="000000"/>
+          <w:sz w:val="22"/>
+          <w:szCs w:val="22"/>
+        </w:rPr>
+        <w:t xml:space="preserve"> </w:t>
+      </w:r>
+      <w:r>
+        <w:rPr>
+          <w:rFonts w:asciiTheme="minorHAnsi" w:hAnsiTheme="minorHAnsi"/>
+          <w:color w:val="000000"/>
+          <w:sz w:val="22"/>
+          <w:szCs w:val="22"/>
+        </w:rPr>
+        <w:t>term</w:t>
+      </w:r>
+      <w:r>
+        <w:rPr>
+          <w:rFonts w:asciiTheme="minorHAnsi" w:hAnsiTheme="minorHAnsi"/>
+          <w:color w:val="000000"/>
+          <w:sz w:val="22"/>
+          <w:szCs w:val="22"/>
+        </w:rPr>
+        <w:t xml:space="preserve"> </w:t>
+      </w:r>
+      <w:r>
+        <w:rPr>
+          <w:rFonts w:asciiTheme="minorHAnsi" w:hAnsiTheme="minorHAnsi"/>
+          <w:color w:val="000000"/>
+          <w:sz w:val="22"/>
+          <w:szCs w:val="22"/>
+        </w:rPr>
+        <w:t xml:space="preserve">incentive, </w:t>
+      </w:r>
+      <w:r>
+        <w:rPr>
+          <w:rFonts w:asciiTheme="minorHAnsi" w:hAnsiTheme="minorHAnsi"/>
+          <w:color w:val="000000"/>
+          <w:sz w:val="22"/>
+          <w:szCs w:val="22"/>
+        </w:rPr>
+        <w:t>ratio of emails to POIs</w:t>
+      </w:r>
+      <w:r>
+        <w:rPr>
+          <w:rFonts w:asciiTheme="minorHAnsi" w:hAnsiTheme="minorHAnsi"/>
+          <w:color w:val="000000"/>
+          <w:sz w:val="22"/>
+          <w:szCs w:val="22"/>
+        </w:rPr>
+        <w:t xml:space="preserve">, </w:t>
+      </w:r>
+      <w:r>
+        <w:rPr>
+          <w:rFonts w:asciiTheme="minorHAnsi" w:hAnsiTheme="minorHAnsi"/>
+          <w:color w:val="000000"/>
+          <w:sz w:val="22"/>
+          <w:szCs w:val="22"/>
+        </w:rPr>
+        <w:t>ratio of sent emails to POIs</w:t>
+      </w:r>
+      <w:r>
+        <w:rPr>
+          <w:rFonts w:asciiTheme="minorHAnsi" w:hAnsiTheme="minorHAnsi"/>
+          <w:color w:val="000000"/>
+          <w:sz w:val="22"/>
+          <w:szCs w:val="22"/>
+        </w:rPr>
+        <w:t xml:space="preserve">, </w:t>
+      </w:r>
+      <w:r>
+        <w:rPr>
+          <w:rFonts w:asciiTheme="minorHAnsi" w:hAnsiTheme="minorHAnsi"/>
+          <w:color w:val="000000"/>
+          <w:sz w:val="22"/>
+          <w:szCs w:val="22"/>
+        </w:rPr>
+        <w:t>and ratio of received emails from POIs</w:t>
+      </w:r>
+      <w:r>
+        <w:rPr>
+          <w:rFonts w:asciiTheme="minorHAnsi" w:hAnsiTheme="minorHAnsi" w:cs="Arial"/>
+          <w:color w:val="000000"/>
+          <w:sz w:val="22"/>
+          <w:szCs w:val="22"/>
+        </w:rPr>
+        <w:t xml:space="preserve">. </w:t>
+      </w:r>
+      <w:r>
+        <w:rPr>
+          <w:rFonts w:asciiTheme="minorHAnsi" w:hAnsiTheme="minorHAnsi"/>
+          <w:color w:val="000000"/>
+          <w:sz w:val="22"/>
+          <w:szCs w:val="22"/>
+          <w:shd w:val="clear" w:color="auto" w:fill="FFFFFF"/>
+        </w:rPr>
+        <w:t>If I were to iterate on this classifier, this would seem a good point to attempt some sort of dimensionality reduction - perhaps a PCA on financial features to uncover latent variables, simplify the input, and reduce classifier variance. However, this feature set met the required threshold so no further feature selection was undertaken.</w:t>
+      </w:r>
+    </w:p>
+    <w:p>
+      <w:pPr>
+        <w:pStyle w:val="HTMLPreformatted"/>
+        <w:shd w:val="clear" w:color="auto" w:fill="FFFFFF"/>
+        <w:wordWrap w:val="0"/>
+        <w:spacing w:line="285" w:lineRule="atLeast"/>
+        <w:textAlignment w:val="baseline"/>
+        <w:rPr>
+          <w:rFonts w:asciiTheme="minorHAnsi" w:hAnsiTheme="minorHAnsi"/>
+          <w:color w:val="000000"/>
+          <w:sz w:val="22"/>
+          <w:szCs w:val="22"/>
+          <w:shd w:val="clear" w:color="auto" w:fill="FFFFFF"/>
+        </w:rPr>
+      </w:pPr>
+    </w:p>
+    <w:p>
+      <w:pPr>
+        <w:pStyle w:val="HTMLPreformatted"/>
+        <w:shd w:val="clear" w:color="auto" w:fill="FFFFFF"/>
+        <w:wordWrap w:val="0"/>
+        <w:spacing w:line="285" w:lineRule="atLeast"/>
+        <w:textAlignment w:val="baseline"/>
+        <w:rPr>
           <w:rFonts w:asciiTheme="minorHAnsi" w:hAnsiTheme="minorHAnsi" w:cs="Arial"/>
           <w:color w:val="000000"/>
           <w:sz w:val="22"/>
@@ -1003,6 +1517,7 @@
           <w:b/>
           <w:color w:val="000000"/>
         </w:rPr>
+        <w:lastRenderedPageBreak/>
         <w:t>What algorithm did you end up using? What other one(s) did you try? How did model performance differ between algorithms?  [relevant rubric item: “pick an algorithm”]</w:t>
       </w:r>
     </w:p>
@@ -1172,7 +1687,6 @@
           <w:b/>
           <w:color w:val="000000"/>
         </w:rPr>
-        <w:lastRenderedPageBreak/>
         <w:t>What does it mean to tune the parameters of an algorithm, and what can happen if you don’t do this well?  How did you tune the parameters of your particular algorithm? (Some algorithms do not have parameters that you need to tune -- if this is the case for the one you picked, identify and briefly explain how you would have done it for the model that was not your final choice or a different model that does utilize parameter tuning, e.g. a decision tree classifier).  [relevant rubric item: “tune the algorithm”]</w:t>
       </w:r>
     </w:p>
@@ -1389,6 +1903,7 @@
           <w:b/>
           <w:color w:val="000000"/>
         </w:rPr>
+        <w:lastRenderedPageBreak/>
         <w:t>Give at least 2 evaluation metrics and your average performance for each of them.  Explain an interpretation of your metrics that says something human-understandable about your algorithm’s performance. [relevant rubric item: “usage of evaluation metrics”]</w:t>
       </w:r>
     </w:p>

</xml_diff>